<commit_message>
Update reference to Wiki documentation.
</commit_message>
<xml_diff>
--- a/Docs/ReadMe.docx
+++ b/Docs/ReadMe.docx
@@ -1,6 +1,6 @@
 
 <file path=word/document.xml><?xml version="1.0" encoding="utf-8"?>
-<w:document xmlns:wpc="http://schemas.microsoft.com/office/word/2010/wordprocessingCanvas" xmlns:cx="http://schemas.microsoft.com/office/drawing/2014/chartex" xmlns:cx1="http://schemas.microsoft.com/office/drawing/2015/9/8/chartex" xmlns:cx2="http://schemas.microsoft.com/office/drawing/2015/10/21/chartex" xmlns:cx3="http://schemas.microsoft.com/office/drawing/2016/5/9/chartex" xmlns:cx4="http://schemas.microsoft.com/office/drawing/2016/5/10/chartex" xmlns:cx5="http://schemas.microsoft.com/office/drawing/2016/5/11/chartex" xmlns:cx6="http://schemas.microsoft.com/office/drawing/2016/5/12/chartex" xmlns:cx7="http://schemas.microsoft.com/office/drawing/2016/5/13/chartex" xmlns:cx8="http://schemas.microsoft.com/office/drawing/2016/5/14/chartex" xmlns:mc="http://schemas.openxmlformats.org/markup-compatibility/2006" xmlns:aink="http://schemas.microsoft.com/office/drawing/2016/ink" xmlns:am3d="http://schemas.microsoft.com/office/drawing/2017/model3d" xmlns:o="urn:schemas-microsoft-com:office:office" xmlns:oel="http://schemas.microsoft.com/office/2019/extlst" xmlns:r="http://schemas.openxmlformats.org/officeDocument/2006/relationships" xmlns:m="http://schemas.openxmlformats.org/officeDocument/2006/math" xmlns:v="urn:schemas-microsoft-com:vml" xmlns:wp14="http://schemas.microsoft.com/office/word/2010/wordprocessingDrawing" xmlns:wp="http://schemas.openxmlformats.org/drawingml/2006/wordprocessingDrawing" xmlns:w10="urn:schemas-microsoft-com:office:word" xmlns:w="http://schemas.openxmlformats.org/wordprocessingml/2006/main" xmlns:w14="http://schemas.microsoft.com/office/word/2010/wordml" xmlns:w15="http://schemas.microsoft.com/office/word/2012/wordml" xmlns:w16cex="http://schemas.microsoft.com/office/word/2018/wordml/cex" xmlns:w16cid="http://schemas.microsoft.com/office/word/2016/wordml/cid" xmlns:w16="http://schemas.microsoft.com/office/word/2018/wordml" xmlns:w16du="http://schemas.microsoft.com/office/word/2023/wordml/word16du" xmlns:w16sdtdh="http://schemas.microsoft.com/office/word/2020/wordml/sdtdatahash" xmlns:w16se="http://schemas.microsoft.com/office/word/2015/wordml/symex" xmlns:wpg="http://schemas.microsoft.com/office/word/2010/wordprocessingGroup" xmlns:wpi="http://schemas.microsoft.com/office/word/2010/wordprocessingInk" xmlns:wne="http://schemas.microsoft.com/office/word/2006/wordml" xmlns:wps="http://schemas.microsoft.com/office/word/2010/wordprocessingShape" mc:Ignorable="w14 w15 w16se w16cid w16 w16cex w16sdtdh w16du wp14">
+<w:document xmlns:wpc="http://schemas.microsoft.com/office/word/2010/wordprocessingCanvas" xmlns:cx="http://schemas.microsoft.com/office/drawing/2014/chartex" xmlns:cx1="http://schemas.microsoft.com/office/drawing/2015/9/8/chartex" xmlns:cx2="http://schemas.microsoft.com/office/drawing/2015/10/21/chartex" xmlns:cx3="http://schemas.microsoft.com/office/drawing/2016/5/9/chartex" xmlns:cx4="http://schemas.microsoft.com/office/drawing/2016/5/10/chartex" xmlns:cx5="http://schemas.microsoft.com/office/drawing/2016/5/11/chartex" xmlns:cx6="http://schemas.microsoft.com/office/drawing/2016/5/12/chartex" xmlns:cx7="http://schemas.microsoft.com/office/drawing/2016/5/13/chartex" xmlns:cx8="http://schemas.microsoft.com/office/drawing/2016/5/14/chartex" xmlns:mc="http://schemas.openxmlformats.org/markup-compatibility/2006" xmlns:aink="http://schemas.microsoft.com/office/drawing/2016/ink" xmlns:am3d="http://schemas.microsoft.com/office/drawing/2017/model3d" xmlns:o="urn:schemas-microsoft-com:office:office" xmlns:oel="http://schemas.microsoft.com/office/2019/extlst" xmlns:r="http://schemas.openxmlformats.org/officeDocument/2006/relationships" xmlns:m="http://schemas.openxmlformats.org/officeDocument/2006/math" xmlns:v="urn:schemas-microsoft-com:vml" xmlns:wp14="http://schemas.microsoft.com/office/word/2010/wordprocessingDrawing" xmlns:wp="http://schemas.openxmlformats.org/drawingml/2006/wordprocessingDrawing" xmlns:w10="urn:schemas-microsoft-com:office:word" xmlns:w="http://schemas.openxmlformats.org/wordprocessingml/2006/main" xmlns:w14="http://schemas.microsoft.com/office/word/2010/wordml" xmlns:w15="http://schemas.microsoft.com/office/word/2012/wordml" xmlns:w16cex="http://schemas.microsoft.com/office/word/2018/wordml/cex" xmlns:w16cid="http://schemas.microsoft.com/office/word/2016/wordml/cid" xmlns:w16="http://schemas.microsoft.com/office/word/2018/wordml" xmlns:w16du="http://schemas.microsoft.com/office/word/2023/wordml/word16du" xmlns:w16sdtdh="http://schemas.microsoft.com/office/word/2020/wordml/sdtdatahash" xmlns:w16sdtfl="http://schemas.microsoft.com/office/word/2024/wordml/sdtformatlock" xmlns:w16se="http://schemas.microsoft.com/office/word/2015/wordml/symex" xmlns:wpg="http://schemas.microsoft.com/office/word/2010/wordprocessingGroup" xmlns:wpi="http://schemas.microsoft.com/office/word/2010/wordprocessingInk" xmlns:wne="http://schemas.microsoft.com/office/word/2006/wordml" xmlns:wps="http://schemas.microsoft.com/office/word/2010/wordprocessingShape" mc:Ignorable="w14 w15 w16se w16cid w16 w16cex w16sdtdh w16sdtfl w16du wp14">
   <w:body>
     <w:p>
       <w:pPr>
@@ -329,7 +329,23 @@
           <w:b/>
           <w:bCs/>
         </w:rPr>
-        <w:t xml:space="preserve"> (danielanywhere)</w:t>
+        <w:t xml:space="preserve"> (</w:t>
+      </w:r>
+      <w:proofErr w:type="spellStart"/>
+      <w:r>
+        <w:rPr>
+          <w:b/>
+          <w:bCs/>
+        </w:rPr>
+        <w:t>danielanywhere</w:t>
+      </w:r>
+      <w:proofErr w:type="spellEnd"/>
+      <w:r>
+        <w:rPr>
+          <w:b/>
+          <w:bCs/>
+        </w:rPr>
+        <w:t>)</w:t>
       </w:r>
     </w:p>
     <w:p>
@@ -360,7 +376,15 @@
         <w:t xml:space="preserve"> - </w:t>
       </w:r>
       <w:r>
-        <w:t>it’s essential. Whether it’s converting vectors to absolute coordinates, calculating the length of a guy wire with a Bézier-shaped sag, or determining the number of passes required for a mill bit to clear an area bounded by a polyline, geometry is always at the core of the solution. These repeated encounters inspired me to develop and maintain this geometric function library.</w:t>
+        <w:t xml:space="preserve">it’s essential. Whether it’s converting vectors to absolute coordinates, calculating the length of a guy wire with a </w:t>
+      </w:r>
+      <w:proofErr w:type="spellStart"/>
+      <w:r>
+        <w:t>Bézier</w:t>
+      </w:r>
+      <w:proofErr w:type="spellEnd"/>
+      <w:r>
+        <w:t>-shaped sag, or determining the number of passes required for a mill bit to clear an area bounded by a polyline, geometry is always at the core of the solution. These repeated encounters inspired me to develop and maintain this geometric function library.</w:t>
       </w:r>
     </w:p>
     <w:p>
@@ -443,7 +467,15 @@
         <w:t>Bezier Class</w:t>
       </w:r>
       <w:r>
-        <w:t xml:space="preserve">: A high-performance, lightweight module for identifying points along any type of Bézier curve. Whether your focus is precision or speed, this class delivers both, enabling </w:t>
+        <w:t xml:space="preserve">: A high-performance, lightweight module for identifying points along any type of </w:t>
+      </w:r>
+      <w:proofErr w:type="spellStart"/>
+      <w:r>
+        <w:t>Bézier</w:t>
+      </w:r>
+      <w:proofErr w:type="spellEnd"/>
+      <w:r>
+        <w:t xml:space="preserve"> curve. Whether your focus is precision or speed, this class delivers both, enabling </w:t>
       </w:r>
       <w:r>
         <w:t xml:space="preserve">quick and </w:t>
@@ -963,8 +995,13 @@
         <w:t xml:space="preserve"> normally found in </w:t>
       </w:r>
       <w:r>
-        <w:t>.NET system libraries like System.Drawing</w:t>
-      </w:r>
+        <w:t xml:space="preserve">.NET system libraries like </w:t>
+      </w:r>
+      <w:proofErr w:type="spellStart"/>
+      <w:r>
+        <w:t>System.Drawing</w:t>
+      </w:r>
+      <w:proofErr w:type="spellEnd"/>
       <w:r>
         <w:t xml:space="preserve"> have been defined</w:t>
       </w:r>
@@ -986,18 +1023,44 @@
     </w:p>
     <w:p>
       <w:r>
-        <w:t xml:space="preserve">For the full documentation of this library, please see this </w:t>
+        <w:t xml:space="preserve">For the full documentation of this library, </w:t>
+      </w:r>
+      <w:r>
+        <w:t xml:space="preserve">you can access the API </w:t>
+      </w:r>
+      <w:r>
+        <w:t xml:space="preserve">in HTML format </w:t>
+      </w:r>
+      <w:r>
+        <w:t xml:space="preserve">at </w:t>
+      </w:r>
+      <w:r>
+        <w:t xml:space="preserve">the </w:t>
+      </w:r>
+      <w:r>
+        <w:t xml:space="preserve">associated </w:t>
+      </w:r>
+      <w:proofErr w:type="spellStart"/>
+      <w:r>
+        <w:t>GutHub</w:t>
+      </w:r>
+      <w:proofErr w:type="spellEnd"/>
+      <w:r>
+        <w:t xml:space="preserve"> user page library</w:t>
+      </w:r>
+      <w:r>
+        <w:t xml:space="preserve"> </w:t>
       </w:r>
       <w:hyperlink r:id="rId6" w:history="1">
         <w:r>
           <w:rPr>
             <w:rStyle w:val="Hyperlink"/>
           </w:rPr>
-          <w:t>Wiki</w:t>
+          <w:t>https://danielanywhere.github.io/Geometry</w:t>
         </w:r>
       </w:hyperlink>
       <w:r>
-        <w:t xml:space="preserve"> page.</w:t>
+        <w:t>.</w:t>
       </w:r>
     </w:p>
     <w:p/>
@@ -1012,7 +1075,7 @@
 </file>
 
 <file path=word/numbering.xml><?xml version="1.0" encoding="utf-8"?>
-<w:numbering xmlns:wpc="http://schemas.microsoft.com/office/word/2010/wordprocessingCanvas" xmlns:cx="http://schemas.microsoft.com/office/drawing/2014/chartex" xmlns:cx1="http://schemas.microsoft.com/office/drawing/2015/9/8/chartex" xmlns:cx2="http://schemas.microsoft.com/office/drawing/2015/10/21/chartex" xmlns:cx3="http://schemas.microsoft.com/office/drawing/2016/5/9/chartex" xmlns:cx4="http://schemas.microsoft.com/office/drawing/2016/5/10/chartex" xmlns:cx5="http://schemas.microsoft.com/office/drawing/2016/5/11/chartex" xmlns:cx6="http://schemas.microsoft.com/office/drawing/2016/5/12/chartex" xmlns:cx7="http://schemas.microsoft.com/office/drawing/2016/5/13/chartex" xmlns:cx8="http://schemas.microsoft.com/office/drawing/2016/5/14/chartex" xmlns:mc="http://schemas.openxmlformats.org/markup-compatibility/2006" xmlns:aink="http://schemas.microsoft.com/office/drawing/2016/ink" xmlns:am3d="http://schemas.microsoft.com/office/drawing/2017/model3d" xmlns:o="urn:schemas-microsoft-com:office:office" xmlns:oel="http://schemas.microsoft.com/office/2019/extlst" xmlns:r="http://schemas.openxmlformats.org/officeDocument/2006/relationships" xmlns:m="http://schemas.openxmlformats.org/officeDocument/2006/math" xmlns:v="urn:schemas-microsoft-com:vml" xmlns:wp14="http://schemas.microsoft.com/office/word/2010/wordprocessingDrawing" xmlns:wp="http://schemas.openxmlformats.org/drawingml/2006/wordprocessingDrawing" xmlns:w10="urn:schemas-microsoft-com:office:word" xmlns:w="http://schemas.openxmlformats.org/wordprocessingml/2006/main" xmlns:w14="http://schemas.microsoft.com/office/word/2010/wordml" xmlns:w15="http://schemas.microsoft.com/office/word/2012/wordml" xmlns:w16cex="http://schemas.microsoft.com/office/word/2018/wordml/cex" xmlns:w16cid="http://schemas.microsoft.com/office/word/2016/wordml/cid" xmlns:w16="http://schemas.microsoft.com/office/word/2018/wordml" xmlns:w16du="http://schemas.microsoft.com/office/word/2023/wordml/word16du" xmlns:w16sdtdh="http://schemas.microsoft.com/office/word/2020/wordml/sdtdatahash" xmlns:w16se="http://schemas.microsoft.com/office/word/2015/wordml/symex" xmlns:wpg="http://schemas.microsoft.com/office/word/2010/wordprocessingGroup" xmlns:wpi="http://schemas.microsoft.com/office/word/2010/wordprocessingInk" xmlns:wne="http://schemas.microsoft.com/office/word/2006/wordml" xmlns:wps="http://schemas.microsoft.com/office/word/2010/wordprocessingShape" mc:Ignorable="w14 w15 w16se w16cid w16 w16cex w16sdtdh w16du wp14">
+<w:numbering xmlns:wpc="http://schemas.microsoft.com/office/word/2010/wordprocessingCanvas" xmlns:cx="http://schemas.microsoft.com/office/drawing/2014/chartex" xmlns:cx1="http://schemas.microsoft.com/office/drawing/2015/9/8/chartex" xmlns:cx2="http://schemas.microsoft.com/office/drawing/2015/10/21/chartex" xmlns:cx3="http://schemas.microsoft.com/office/drawing/2016/5/9/chartex" xmlns:cx4="http://schemas.microsoft.com/office/drawing/2016/5/10/chartex" xmlns:cx5="http://schemas.microsoft.com/office/drawing/2016/5/11/chartex" xmlns:cx6="http://schemas.microsoft.com/office/drawing/2016/5/12/chartex" xmlns:cx7="http://schemas.microsoft.com/office/drawing/2016/5/13/chartex" xmlns:cx8="http://schemas.microsoft.com/office/drawing/2016/5/14/chartex" xmlns:mc="http://schemas.openxmlformats.org/markup-compatibility/2006" xmlns:aink="http://schemas.microsoft.com/office/drawing/2016/ink" xmlns:am3d="http://schemas.microsoft.com/office/drawing/2017/model3d" xmlns:o="urn:schemas-microsoft-com:office:office" xmlns:oel="http://schemas.microsoft.com/office/2019/extlst" xmlns:r="http://schemas.openxmlformats.org/officeDocument/2006/relationships" xmlns:m="http://schemas.openxmlformats.org/officeDocument/2006/math" xmlns:v="urn:schemas-microsoft-com:vml" xmlns:wp14="http://schemas.microsoft.com/office/word/2010/wordprocessingDrawing" xmlns:wp="http://schemas.openxmlformats.org/drawingml/2006/wordprocessingDrawing" xmlns:w10="urn:schemas-microsoft-com:office:word" xmlns:w="http://schemas.openxmlformats.org/wordprocessingml/2006/main" xmlns:w14="http://schemas.microsoft.com/office/word/2010/wordml" xmlns:w15="http://schemas.microsoft.com/office/word/2012/wordml" xmlns:w16cex="http://schemas.microsoft.com/office/word/2018/wordml/cex" xmlns:w16cid="http://schemas.microsoft.com/office/word/2016/wordml/cid" xmlns:w16="http://schemas.microsoft.com/office/word/2018/wordml" xmlns:w16du="http://schemas.microsoft.com/office/word/2023/wordml/word16du" xmlns:w16sdtdh="http://schemas.microsoft.com/office/word/2020/wordml/sdtdatahash" xmlns:w16sdtfl="http://schemas.microsoft.com/office/word/2024/wordml/sdtformatlock" xmlns:w16se="http://schemas.microsoft.com/office/word/2015/wordml/symex" xmlns:wpg="http://schemas.microsoft.com/office/word/2010/wordprocessingGroup" xmlns:wpi="http://schemas.microsoft.com/office/word/2010/wordprocessingInk" xmlns:wne="http://schemas.microsoft.com/office/word/2006/wordml" xmlns:wps="http://schemas.microsoft.com/office/word/2010/wordprocessingShape" mc:Ignorable="w14 w15 w16se w16cid w16 w16cex w16sdtdh w16sdtfl w16du wp14">
   <w:abstractNum w:abstractNumId="0" w15:restartNumberingAfterBreak="0">
     <w:nsid w:val="030B5C72"/>
     <w:multiLevelType w:val="hybridMultilevel"/>
@@ -4262,7 +4325,7 @@
 </file>
 
 <file path=word/styles.xml><?xml version="1.0" encoding="utf-8"?>
-<w:styles xmlns:mc="http://schemas.openxmlformats.org/markup-compatibility/2006" xmlns:r="http://schemas.openxmlformats.org/officeDocument/2006/relationships" xmlns:w="http://schemas.openxmlformats.org/wordprocessingml/2006/main" xmlns:w14="http://schemas.microsoft.com/office/word/2010/wordml" xmlns:w15="http://schemas.microsoft.com/office/word/2012/wordml" xmlns:w16cex="http://schemas.microsoft.com/office/word/2018/wordml/cex" xmlns:w16cid="http://schemas.microsoft.com/office/word/2016/wordml/cid" xmlns:w16="http://schemas.microsoft.com/office/word/2018/wordml" xmlns:w16du="http://schemas.microsoft.com/office/word/2023/wordml/word16du" xmlns:w16sdtdh="http://schemas.microsoft.com/office/word/2020/wordml/sdtdatahash" xmlns:w16se="http://schemas.microsoft.com/office/word/2015/wordml/symex" mc:Ignorable="w14 w15 w16se w16cid w16 w16cex w16sdtdh w16du">
+<w:styles xmlns:mc="http://schemas.openxmlformats.org/markup-compatibility/2006" xmlns:r="http://schemas.openxmlformats.org/officeDocument/2006/relationships" xmlns:w="http://schemas.openxmlformats.org/wordprocessingml/2006/main" xmlns:w14="http://schemas.microsoft.com/office/word/2010/wordml" xmlns:w15="http://schemas.microsoft.com/office/word/2012/wordml" xmlns:w16cex="http://schemas.microsoft.com/office/word/2018/wordml/cex" xmlns:w16cid="http://schemas.microsoft.com/office/word/2016/wordml/cid" xmlns:w16="http://schemas.microsoft.com/office/word/2018/wordml" xmlns:w16du="http://schemas.microsoft.com/office/word/2023/wordml/word16du" xmlns:w16sdtdh="http://schemas.microsoft.com/office/word/2020/wordml/sdtdatahash" xmlns:w16sdtfl="http://schemas.microsoft.com/office/word/2024/wordml/sdtformatlock" xmlns:w16se="http://schemas.microsoft.com/office/word/2015/wordml/symex" mc:Ignorable="w14 w15 w16se w16cid w16 w16cex w16sdtdh w16sdtfl w16du">
   <w:docDefaults>
     <w:rPrDefault>
       <w:rPr>

</xml_diff>

<commit_message>
ReadMe update for version 25.1131.3500
</commit_message>
<xml_diff>
--- a/Docs/ReadMe.docx
+++ b/Docs/ReadMe.docx
@@ -136,6 +136,30 @@
       <w:r>
         <w:t>.</w:t>
       </w:r>
+      <w:r>
+        <w:t xml:space="preserve"> </w:t>
+      </w:r>
+      <w:r>
+        <w:t>Including</w:t>
+      </w:r>
+      <w:r>
+        <w:t xml:space="preserve"> a link to the </w:t>
+      </w:r>
+      <w:r>
+        <w:t>full API documentation</w:t>
+      </w:r>
+      <w:r>
+        <w:t xml:space="preserve"> </w:t>
+      </w:r>
+      <w:r>
+        <w:t xml:space="preserve">here </w:t>
+      </w:r>
+      <w:r>
+        <w:t>on GitHub</w:t>
+      </w:r>
+      <w:r>
+        <w:t>.</w:t>
+      </w:r>
     </w:p>
     <w:p>
       <w:r>
@@ -262,7 +286,15 @@
         <w:t xml:space="preserve"> but I hope they might find a number of new uses </w:t>
       </w:r>
       <w:r>
-        <w:t>to complete the next 25 years</w:t>
+        <w:t xml:space="preserve">to </w:t>
+      </w:r>
+      <w:proofErr w:type="gramStart"/>
+      <w:r>
+        <w:t>complete</w:t>
+      </w:r>
+      <w:proofErr w:type="gramEnd"/>
+      <w:r>
+        <w:t xml:space="preserve"> the next 25 years</w:t>
       </w:r>
       <w:r>
         <w:t>.</w:t>
@@ -384,7 +416,15 @@
       </w:r>
       <w:proofErr w:type="spellEnd"/>
       <w:r>
-        <w:t>-shaped sag, or determining the number of passes required for a mill bit to clear an area bounded by a polyline, geometry is always at the core of the solution. These repeated encounters inspired me to develop and maintain this geometric function library.</w:t>
+        <w:t xml:space="preserve">-shaped sag, or determining the number of passes required for a mill bit to clear an area </w:t>
+      </w:r>
+      <w:proofErr w:type="gramStart"/>
+      <w:r>
+        <w:t>bounded</w:t>
+      </w:r>
+      <w:proofErr w:type="gramEnd"/>
+      <w:r>
+        <w:t xml:space="preserve"> by a polyline, geometry is always at the core of the solution. These repeated encounters inspired me to develop and maintain this geometric function library.</w:t>
       </w:r>
     </w:p>
     <w:p>
@@ -401,14 +441,578 @@
     </w:p>
     <w:p>
       <w:r>
-        <w:t>The current version introduces three key components:</w:t>
-      </w:r>
-    </w:p>
-    <w:p>
-      <w:pPr>
+        <w:t>{Line}</w:t>
+      </w:r>
+    </w:p>
+    <w:p>
+      <w:pPr>
+        <w:pStyle w:val="Heading3"/>
+      </w:pPr>
+      <w:r>
+        <w:t>Geometric Descriptors</w:t>
+      </w:r>
+    </w:p>
+    <w:p>
+      <w:r>
+        <w:t xml:space="preserve">In the current version, you will find </w:t>
+      </w:r>
+      <w:r>
+        <w:t xml:space="preserve">these primitive geometric descriptor classes that can be used </w:t>
+      </w:r>
+      <w:r>
+        <w:t xml:space="preserve">generically </w:t>
+      </w:r>
+      <w:r>
+        <w:t>anywhere:</w:t>
+      </w:r>
+    </w:p>
+    <w:p>
+      <w:pPr>
+        <w:pStyle w:val="ListParagraph"/>
         <w:numPr>
           <w:ilvl w:val="0"/>
-          <w:numId w:val="24"/>
+          <w:numId w:val="29"/>
+        </w:numPr>
+      </w:pPr>
+      <w:proofErr w:type="spellStart"/>
+      <w:r>
+        <w:rPr>
+          <w:b/>
+          <w:bCs/>
+        </w:rPr>
+        <w:t>FArea</w:t>
+      </w:r>
+      <w:proofErr w:type="spellEnd"/>
+      <w:r>
+        <w:t xml:space="preserve">. </w:t>
+      </w:r>
+      <w:r>
+        <w:t xml:space="preserve">Many of the same competencies as the more familiar </w:t>
+      </w:r>
+      <w:proofErr w:type="spellStart"/>
+      <w:r>
+        <w:t>RectangleF</w:t>
+      </w:r>
+      <w:proofErr w:type="spellEnd"/>
+      <w:r>
+        <w:t>, but with support for negative area</w:t>
+      </w:r>
+      <w:r>
+        <w:t>.</w:t>
+      </w:r>
+      <w:r>
+        <w:br/>
+      </w:r>
+    </w:p>
+    <w:p>
+      <w:pPr>
+        <w:pStyle w:val="ListParagraph"/>
+        <w:numPr>
+          <w:ilvl w:val="0"/>
+          <w:numId w:val="29"/>
+        </w:numPr>
+      </w:pPr>
+      <w:r>
+        <w:rPr>
+          <w:b/>
+          <w:bCs/>
+        </w:rPr>
+        <w:t>FLine</w:t>
+      </w:r>
+      <w:r>
+        <w:t xml:space="preserve">. A </w:t>
+      </w:r>
+      <w:proofErr w:type="gramStart"/>
+      <w:r>
+        <w:t>floating point</w:t>
+      </w:r>
+      <w:proofErr w:type="gramEnd"/>
+      <w:r>
+        <w:t xml:space="preserve"> line.</w:t>
+      </w:r>
+      <w:r>
+        <w:br/>
+      </w:r>
+    </w:p>
+    <w:p>
+      <w:pPr>
+        <w:pStyle w:val="ListParagraph"/>
+        <w:numPr>
+          <w:ilvl w:val="0"/>
+          <w:numId w:val="29"/>
+        </w:numPr>
+      </w:pPr>
+      <w:r>
+        <w:rPr>
+          <w:b/>
+          <w:bCs/>
+        </w:rPr>
+        <w:t>FMatrix2</w:t>
+      </w:r>
+      <w:r>
+        <w:t>. A 2x2 linear matrix</w:t>
+      </w:r>
+      <w:r>
+        <w:t>.</w:t>
+      </w:r>
+      <w:r>
+        <w:br/>
+      </w:r>
+    </w:p>
+    <w:p>
+      <w:pPr>
+        <w:pStyle w:val="ListParagraph"/>
+        <w:numPr>
+          <w:ilvl w:val="0"/>
+          <w:numId w:val="29"/>
+        </w:numPr>
+      </w:pPr>
+      <w:r>
+        <w:rPr>
+          <w:b/>
+          <w:bCs/>
+        </w:rPr>
+        <w:t>FMatrix3</w:t>
+      </w:r>
+      <w:r>
+        <w:t>. A 3x3 affine matrix.</w:t>
+      </w:r>
+      <w:r>
+        <w:br/>
+      </w:r>
+    </w:p>
+    <w:p>
+      <w:pPr>
+        <w:pStyle w:val="ListParagraph"/>
+        <w:numPr>
+          <w:ilvl w:val="0"/>
+          <w:numId w:val="29"/>
+        </w:numPr>
+      </w:pPr>
+      <w:proofErr w:type="spellStart"/>
+      <w:r>
+        <w:rPr>
+          <w:b/>
+          <w:bCs/>
+        </w:rPr>
+        <w:t>FPath</w:t>
+      </w:r>
+      <w:proofErr w:type="spellEnd"/>
+      <w:r>
+        <w:t>. Collection of single floating-point points.</w:t>
+      </w:r>
+      <w:r>
+        <w:br/>
+      </w:r>
+    </w:p>
+    <w:p>
+      <w:pPr>
+        <w:pStyle w:val="ListParagraph"/>
+        <w:numPr>
+          <w:ilvl w:val="0"/>
+          <w:numId w:val="29"/>
+        </w:numPr>
+      </w:pPr>
+      <w:proofErr w:type="spellStart"/>
+      <w:r>
+        <w:rPr>
+          <w:b/>
+          <w:bCs/>
+        </w:rPr>
+        <w:t>FPoint</w:t>
+      </w:r>
+      <w:proofErr w:type="spellEnd"/>
+      <w:r>
+        <w:t xml:space="preserve">. A </w:t>
+      </w:r>
+      <w:r>
+        <w:t xml:space="preserve">single </w:t>
+      </w:r>
+      <w:r>
+        <w:t>floating-point</w:t>
+      </w:r>
+      <w:r>
+        <w:t xml:space="preserve"> coordinate.</w:t>
+      </w:r>
+      <w:r>
+        <w:br/>
+      </w:r>
+    </w:p>
+    <w:p>
+      <w:pPr>
+        <w:pStyle w:val="ListParagraph"/>
+        <w:numPr>
+          <w:ilvl w:val="0"/>
+          <w:numId w:val="29"/>
+        </w:numPr>
+      </w:pPr>
+      <w:proofErr w:type="spellStart"/>
+      <w:r>
+        <w:rPr>
+          <w:b/>
+          <w:bCs/>
+        </w:rPr>
+        <w:t>FScale</w:t>
+      </w:r>
+      <w:proofErr w:type="spellEnd"/>
+      <w:r>
+        <w:t xml:space="preserve">. A single floating-point scaling </w:t>
+      </w:r>
+      <w:r>
+        <w:t>value.</w:t>
+      </w:r>
+      <w:r>
+        <w:br/>
+      </w:r>
+    </w:p>
+    <w:p>
+      <w:pPr>
+        <w:pStyle w:val="ListParagraph"/>
+        <w:numPr>
+          <w:ilvl w:val="0"/>
+          <w:numId w:val="29"/>
+        </w:numPr>
+      </w:pPr>
+      <w:proofErr w:type="spellStart"/>
+      <w:r>
+        <w:rPr>
+          <w:b/>
+          <w:bCs/>
+        </w:rPr>
+        <w:t>FSize</w:t>
+      </w:r>
+      <w:proofErr w:type="spellEnd"/>
+      <w:r>
+        <w:t>. A single floating-point size</w:t>
+      </w:r>
+      <w:r>
+        <w:t>.</w:t>
+      </w:r>
+      <w:r>
+        <w:br/>
+      </w:r>
+    </w:p>
+    <w:p>
+      <w:pPr>
+        <w:pStyle w:val="ListParagraph"/>
+        <w:numPr>
+          <w:ilvl w:val="0"/>
+          <w:numId w:val="29"/>
+        </w:numPr>
+      </w:pPr>
+      <w:r>
+        <w:rPr>
+          <w:b/>
+          <w:bCs/>
+        </w:rPr>
+        <w:t>FVector2</w:t>
+      </w:r>
+      <w:r>
+        <w:t xml:space="preserve">. </w:t>
+      </w:r>
+      <w:r>
+        <w:t>A</w:t>
+      </w:r>
+      <w:r>
+        <w:t xml:space="preserve"> single floating-point 2-position array vector for use with matrix operations.</w:t>
+      </w:r>
+      <w:r>
+        <w:br/>
+      </w:r>
+    </w:p>
+    <w:p>
+      <w:pPr>
+        <w:pStyle w:val="ListParagraph"/>
+        <w:numPr>
+          <w:ilvl w:val="0"/>
+          <w:numId w:val="29"/>
+        </w:numPr>
+      </w:pPr>
+      <w:r>
+        <w:rPr>
+          <w:b/>
+          <w:bCs/>
+        </w:rPr>
+        <w:t>FVector3</w:t>
+      </w:r>
+      <w:r>
+        <w:t>. A single floating-point 3-position array vector for use with matrix operations.</w:t>
+      </w:r>
+    </w:p>
+    <w:p>
+      <w:r>
+        <w:t xml:space="preserve">Our geometric descriptors differ from others </w:t>
+      </w:r>
+      <w:r>
+        <w:t>on two main features. First, all of our geometric descriptors are first-class objects</w:t>
+      </w:r>
+      <w:r>
+        <w:t>, which allows you to pass everything by reference, maintain multiple references to the same coordinate</w:t>
+      </w:r>
+      <w:r>
+        <w:t>, whose member values can be changed singularly from everywhere</w:t>
+      </w:r>
+      <w:r>
+        <w:t xml:space="preserve">, and other </w:t>
+      </w:r>
+      <w:r>
+        <w:t xml:space="preserve">benefits one gets from single instance storage. Secondly, </w:t>
+      </w:r>
+      <w:r>
+        <w:t xml:space="preserve">many of </w:t>
+      </w:r>
+      <w:r>
+        <w:t xml:space="preserve">our geometric descriptors </w:t>
+      </w:r>
+      <w:r>
+        <w:t xml:space="preserve">provide event-based support for changing values and other </w:t>
+      </w:r>
+      <w:r>
+        <w:t>notable circumstances.</w:t>
+      </w:r>
+    </w:p>
+    <w:p>
+      <w:r>
+        <w:t>{Line}</w:t>
+      </w:r>
+    </w:p>
+    <w:p>
+      <w:pPr>
+        <w:pStyle w:val="Heading3"/>
+      </w:pPr>
+      <w:r>
+        <w:t>Utility Classes</w:t>
+      </w:r>
+    </w:p>
+    <w:p>
+      <w:r>
+        <w:t>The Geometry library also contains the following utility classes</w:t>
+      </w:r>
+      <w:r>
+        <w:t xml:space="preserve"> for reaching answers in different categories.</w:t>
+      </w:r>
+    </w:p>
+    <w:p/>
+    <w:p>
+      <w:pPr>
+        <w:pStyle w:val="ListParagraph"/>
+        <w:numPr>
+          <w:ilvl w:val="0"/>
+          <w:numId w:val="30"/>
+        </w:numPr>
+      </w:pPr>
+      <w:r>
+        <w:rPr>
+          <w:b/>
+          <w:bCs/>
+        </w:rPr>
+        <w:t>Bezier Class</w:t>
+      </w:r>
+      <w:r>
+        <w:t xml:space="preserve">. </w:t>
+      </w:r>
+      <w:r>
+        <w:t xml:space="preserve">A high-performance, lightweight module for identifying points along any type of </w:t>
+      </w:r>
+      <w:proofErr w:type="spellStart"/>
+      <w:r>
+        <w:t>Bézier</w:t>
+      </w:r>
+      <w:proofErr w:type="spellEnd"/>
+      <w:r>
+        <w:t xml:space="preserve"> curve. Whether your focus is precision or speed, this class delivers both, enabling </w:t>
+      </w:r>
+      <w:r>
+        <w:t xml:space="preserve">quick and </w:t>
+      </w:r>
+      <w:r>
+        <w:t>efficient calculations even for complex curves.</w:t>
+      </w:r>
+      <w:r>
+        <w:br/>
+      </w:r>
+    </w:p>
+    <w:p>
+      <w:pPr>
+        <w:pStyle w:val="ListParagraph"/>
+        <w:numPr>
+          <w:ilvl w:val="0"/>
+          <w:numId w:val="30"/>
+        </w:numPr>
+      </w:pPr>
+      <w:r>
+        <w:rPr>
+          <w:b/>
+          <w:bCs/>
+        </w:rPr>
+        <w:t>Circle Class</w:t>
+      </w:r>
+      <w:r>
+        <w:t xml:space="preserve">. </w:t>
+      </w:r>
+      <w:r>
+        <w:t>Provides intuitive tools and methods for analyzing and interacting with circles, including slice-based angles, bounding boxes, quadrant mapping, and spatial quadrant analysis.</w:t>
+      </w:r>
+      <w:r>
+        <w:br/>
+      </w:r>
+    </w:p>
+    <w:p>
+      <w:pPr>
+        <w:pStyle w:val="ListParagraph"/>
+        <w:numPr>
+          <w:ilvl w:val="0"/>
+          <w:numId w:val="30"/>
+        </w:numPr>
+      </w:pPr>
+      <w:proofErr w:type="spellStart"/>
+      <w:proofErr w:type="gramStart"/>
+      <w:r>
+        <w:rPr>
+          <w:b/>
+          <w:bCs/>
+        </w:rPr>
+        <w:t>GeometryUtil</w:t>
+      </w:r>
+      <w:proofErr w:type="spellEnd"/>
+      <w:proofErr w:type="gramEnd"/>
+      <w:r>
+        <w:rPr>
+          <w:b/>
+          <w:bCs/>
+        </w:rPr>
+        <w:t xml:space="preserve"> </w:t>
+      </w:r>
+      <w:r>
+        <w:rPr>
+          <w:b/>
+          <w:bCs/>
+        </w:rPr>
+        <w:t>Class</w:t>
+      </w:r>
+      <w:r>
+        <w:t xml:space="preserve">. Generally, the 'Util' </w:t>
+      </w:r>
+      <w:r>
+        <w:t xml:space="preserve">class of my libraries provide base singleton </w:t>
+      </w:r>
+      <w:r>
+        <w:t xml:space="preserve">values </w:t>
+      </w:r>
+      <w:r>
+        <w:t>and static support methods to all o</w:t>
+      </w:r>
+      <w:r>
+        <w:t xml:space="preserve">f the classes within the associated </w:t>
+      </w:r>
+      <w:proofErr w:type="gramStart"/>
+      <w:r>
+        <w:t>library</w:t>
+      </w:r>
+      <w:proofErr w:type="gramEnd"/>
+      <w:r>
+        <w:t xml:space="preserve"> but I never mark these as internal in case they might be helpful to anyone else using the library.</w:t>
+      </w:r>
+      <w:r>
+        <w:br/>
+      </w:r>
+    </w:p>
+    <w:p>
+      <w:pPr>
+        <w:pStyle w:val="ListParagraph"/>
+        <w:numPr>
+          <w:ilvl w:val="0"/>
+          <w:numId w:val="30"/>
+        </w:numPr>
+      </w:pPr>
+      <w:r>
+        <w:rPr>
+          <w:b/>
+          <w:bCs/>
+        </w:rPr>
+        <w:t>Linear Class</w:t>
+      </w:r>
+      <w:r>
+        <w:t xml:space="preserve">. </w:t>
+      </w:r>
+      <w:r>
+        <w:t xml:space="preserve">Focused on basic linear interpolation, this class includes overloads of the Lerp method, making it simple to interpolate </w:t>
+      </w:r>
+      <w:r>
+        <w:t xml:space="preserve">scalar </w:t>
+      </w:r>
+      <w:r>
+        <w:t xml:space="preserve">values </w:t>
+      </w:r>
+      <w:r>
+        <w:t xml:space="preserve">or points </w:t>
+      </w:r>
+      <w:r>
+        <w:t>with precision.</w:t>
+      </w:r>
+      <w:r>
+        <w:br/>
+      </w:r>
+    </w:p>
+    <w:p>
+      <w:pPr>
+        <w:pStyle w:val="ListParagraph"/>
+        <w:numPr>
+          <w:ilvl w:val="0"/>
+          <w:numId w:val="30"/>
+        </w:numPr>
+      </w:pPr>
+      <w:proofErr w:type="spellStart"/>
+      <w:r>
+        <w:rPr>
+          <w:b/>
+          <w:bCs/>
+        </w:rPr>
+        <w:t>SlopeIntercept</w:t>
+      </w:r>
+      <w:proofErr w:type="spellEnd"/>
+      <w:r>
+        <w:rPr>
+          <w:b/>
+          <w:bCs/>
+        </w:rPr>
+        <w:t xml:space="preserve"> Class</w:t>
+      </w:r>
+      <w:r>
+        <w:t xml:space="preserve">. Although this </w:t>
+      </w:r>
+      <w:r>
+        <w:t xml:space="preserve">class also utilizes linear math, </w:t>
+      </w:r>
+      <w:r>
+        <w:t xml:space="preserve">this class provides dedicated support for lines </w:t>
+      </w:r>
+      <w:r>
+        <w:t xml:space="preserve">using the </w:t>
+      </w:r>
+      <w:r>
+        <w:rPr>
+          <w:i/>
+          <w:iCs/>
+        </w:rPr>
+        <w:t>slope intercept</w:t>
+      </w:r>
+      <w:r>
+        <w:t xml:space="preserve"> </w:t>
+      </w:r>
+      <w:r>
+        <w:t>technique.</w:t>
+      </w:r>
+      <w:r>
+        <w:br/>
+      </w:r>
+    </w:p>
+    <w:p>
+      <w:pPr>
+        <w:pStyle w:val="ListParagraph"/>
+        <w:numPr>
+          <w:ilvl w:val="0"/>
+          <w:numId w:val="30"/>
         </w:numPr>
       </w:pPr>
       <w:r>
@@ -419,71 +1023,16 @@
         <w:t>Trig Class</w:t>
       </w:r>
       <w:r>
-        <w:t>: Equipped with all the standard tools for working with angles and trigonometric functions, it offers seamless support for angular computations.</w:t>
-      </w:r>
-    </w:p>
-    <w:p>
-      <w:pPr>
-        <w:numPr>
-          <w:ilvl w:val="0"/>
-          <w:numId w:val="24"/>
-        </w:numPr>
-      </w:pPr>
-      <w:r>
-        <w:rPr>
-          <w:b/>
-          <w:bCs/>
-        </w:rPr>
-        <w:t>Linear Class</w:t>
-      </w:r>
-      <w:r>
-        <w:t xml:space="preserve">: Focused on basic linear interpolation, this class includes overloads of the Lerp method, making it simple to interpolate </w:t>
-      </w:r>
-      <w:r>
-        <w:t xml:space="preserve">scalar </w:t>
-      </w:r>
-      <w:r>
-        <w:t xml:space="preserve">values </w:t>
-      </w:r>
-      <w:r>
-        <w:t xml:space="preserve">or points </w:t>
-      </w:r>
-      <w:r>
-        <w:t>with precision.</w:t>
-      </w:r>
-    </w:p>
-    <w:p>
-      <w:pPr>
-        <w:numPr>
-          <w:ilvl w:val="0"/>
-          <w:numId w:val="24"/>
-        </w:numPr>
-      </w:pPr>
-      <w:r>
-        <w:rPr>
-          <w:b/>
-          <w:bCs/>
-        </w:rPr>
-        <w:t>Bezier Class</w:t>
-      </w:r>
-      <w:r>
-        <w:t xml:space="preserve">: A high-performance, lightweight module for identifying points along any type of </w:t>
-      </w:r>
-      <w:proofErr w:type="spellStart"/>
-      <w:r>
-        <w:t>Bézier</w:t>
-      </w:r>
-      <w:proofErr w:type="spellEnd"/>
-      <w:r>
-        <w:t xml:space="preserve"> curve. Whether your focus is precision or speed, this class delivers both, enabling </w:t>
-      </w:r>
-      <w:r>
-        <w:t xml:space="preserve">quick and </w:t>
-      </w:r>
-      <w:r>
-        <w:t>efficient calculations even for complex curves.</w:t>
-      </w:r>
-    </w:p>
+        <w:t xml:space="preserve">. </w:t>
+      </w:r>
+      <w:r>
+        <w:t>Equipped with all the standard tools for working with angles and trigonometric functions, it offers seamless support for angular computations.</w:t>
+      </w:r>
+      <w:r>
+        <w:t xml:space="preserve"> Grandfathered in, this class also contains some methods that might be more suitable in the newer Circle class. Feedback on this would be welcome.</w:t>
+      </w:r>
+    </w:p>
+    <w:p/>
     <w:p>
       <w:r>
         <w:t>Through these features, this library aims to simplify and streamline geometric operations, empowering you to tackle projects with confidence and ease.</w:t>
@@ -680,6 +1229,7 @@
         </w:numPr>
       </w:pPr>
       <w:r>
+        <w:lastRenderedPageBreak/>
         <w:t xml:space="preserve">From the context menu, select </w:t>
       </w:r>
       <w:r>
@@ -871,7 +1421,6 @@
         </w:numPr>
       </w:pPr>
       <w:r>
-        <w:lastRenderedPageBreak/>
         <w:t>If there are multiple projects in the solution, s</w:t>
       </w:r>
       <w:r>
@@ -3222,6 +3771,232 @@
     </w:lvl>
   </w:abstractNum>
   <w:abstractNum w:abstractNumId="19" w15:restartNumberingAfterBreak="0">
+    <w:nsid w:val="5F144607"/>
+    <w:multiLevelType w:val="hybridMultilevel"/>
+    <w:tmpl w:val="880A49EA"/>
+    <w:lvl w:ilvl="0" w:tplc="04090001">
+      <w:start w:val="1"/>
+      <w:numFmt w:val="bullet"/>
+      <w:lvlText w:val=""/>
+      <w:lvlJc w:val="left"/>
+      <w:pPr>
+        <w:ind w:left="720" w:hanging="360"/>
+      </w:pPr>
+      <w:rPr>
+        <w:rFonts w:ascii="Symbol" w:hAnsi="Symbol" w:hint="default"/>
+      </w:rPr>
+    </w:lvl>
+    <w:lvl w:ilvl="1" w:tplc="04090003" w:tentative="1">
+      <w:start w:val="1"/>
+      <w:numFmt w:val="bullet"/>
+      <w:lvlText w:val="o"/>
+      <w:lvlJc w:val="left"/>
+      <w:pPr>
+        <w:ind w:left="1440" w:hanging="360"/>
+      </w:pPr>
+      <w:rPr>
+        <w:rFonts w:ascii="Courier New" w:hAnsi="Courier New" w:cs="Courier New" w:hint="default"/>
+      </w:rPr>
+    </w:lvl>
+    <w:lvl w:ilvl="2" w:tplc="04090005" w:tentative="1">
+      <w:start w:val="1"/>
+      <w:numFmt w:val="bullet"/>
+      <w:lvlText w:val=""/>
+      <w:lvlJc w:val="left"/>
+      <w:pPr>
+        <w:ind w:left="2160" w:hanging="360"/>
+      </w:pPr>
+      <w:rPr>
+        <w:rFonts w:ascii="Wingdings" w:hAnsi="Wingdings" w:hint="default"/>
+      </w:rPr>
+    </w:lvl>
+    <w:lvl w:ilvl="3" w:tplc="04090001" w:tentative="1">
+      <w:start w:val="1"/>
+      <w:numFmt w:val="bullet"/>
+      <w:lvlText w:val=""/>
+      <w:lvlJc w:val="left"/>
+      <w:pPr>
+        <w:ind w:left="2880" w:hanging="360"/>
+      </w:pPr>
+      <w:rPr>
+        <w:rFonts w:ascii="Symbol" w:hAnsi="Symbol" w:hint="default"/>
+      </w:rPr>
+    </w:lvl>
+    <w:lvl w:ilvl="4" w:tplc="04090003" w:tentative="1">
+      <w:start w:val="1"/>
+      <w:numFmt w:val="bullet"/>
+      <w:lvlText w:val="o"/>
+      <w:lvlJc w:val="left"/>
+      <w:pPr>
+        <w:ind w:left="3600" w:hanging="360"/>
+      </w:pPr>
+      <w:rPr>
+        <w:rFonts w:ascii="Courier New" w:hAnsi="Courier New" w:cs="Courier New" w:hint="default"/>
+      </w:rPr>
+    </w:lvl>
+    <w:lvl w:ilvl="5" w:tplc="04090005" w:tentative="1">
+      <w:start w:val="1"/>
+      <w:numFmt w:val="bullet"/>
+      <w:lvlText w:val=""/>
+      <w:lvlJc w:val="left"/>
+      <w:pPr>
+        <w:ind w:left="4320" w:hanging="360"/>
+      </w:pPr>
+      <w:rPr>
+        <w:rFonts w:ascii="Wingdings" w:hAnsi="Wingdings" w:hint="default"/>
+      </w:rPr>
+    </w:lvl>
+    <w:lvl w:ilvl="6" w:tplc="04090001" w:tentative="1">
+      <w:start w:val="1"/>
+      <w:numFmt w:val="bullet"/>
+      <w:lvlText w:val=""/>
+      <w:lvlJc w:val="left"/>
+      <w:pPr>
+        <w:ind w:left="5040" w:hanging="360"/>
+      </w:pPr>
+      <w:rPr>
+        <w:rFonts w:ascii="Symbol" w:hAnsi="Symbol" w:hint="default"/>
+      </w:rPr>
+    </w:lvl>
+    <w:lvl w:ilvl="7" w:tplc="04090003" w:tentative="1">
+      <w:start w:val="1"/>
+      <w:numFmt w:val="bullet"/>
+      <w:lvlText w:val="o"/>
+      <w:lvlJc w:val="left"/>
+      <w:pPr>
+        <w:ind w:left="5760" w:hanging="360"/>
+      </w:pPr>
+      <w:rPr>
+        <w:rFonts w:ascii="Courier New" w:hAnsi="Courier New" w:cs="Courier New" w:hint="default"/>
+      </w:rPr>
+    </w:lvl>
+    <w:lvl w:ilvl="8" w:tplc="04090005" w:tentative="1">
+      <w:start w:val="1"/>
+      <w:numFmt w:val="bullet"/>
+      <w:lvlText w:val=""/>
+      <w:lvlJc w:val="left"/>
+      <w:pPr>
+        <w:ind w:left="6480" w:hanging="360"/>
+      </w:pPr>
+      <w:rPr>
+        <w:rFonts w:ascii="Wingdings" w:hAnsi="Wingdings" w:hint="default"/>
+      </w:rPr>
+    </w:lvl>
+  </w:abstractNum>
+  <w:abstractNum w:abstractNumId="20" w15:restartNumberingAfterBreak="0">
+    <w:nsid w:val="60184F23"/>
+    <w:multiLevelType w:val="hybridMultilevel"/>
+    <w:tmpl w:val="49BC05D0"/>
+    <w:lvl w:ilvl="0" w:tplc="04090001">
+      <w:start w:val="1"/>
+      <w:numFmt w:val="bullet"/>
+      <w:lvlText w:val=""/>
+      <w:lvlJc w:val="left"/>
+      <w:pPr>
+        <w:ind w:left="720" w:hanging="360"/>
+      </w:pPr>
+      <w:rPr>
+        <w:rFonts w:ascii="Symbol" w:hAnsi="Symbol" w:hint="default"/>
+      </w:rPr>
+    </w:lvl>
+    <w:lvl w:ilvl="1" w:tplc="04090003" w:tentative="1">
+      <w:start w:val="1"/>
+      <w:numFmt w:val="bullet"/>
+      <w:lvlText w:val="o"/>
+      <w:lvlJc w:val="left"/>
+      <w:pPr>
+        <w:ind w:left="1440" w:hanging="360"/>
+      </w:pPr>
+      <w:rPr>
+        <w:rFonts w:ascii="Courier New" w:hAnsi="Courier New" w:cs="Courier New" w:hint="default"/>
+      </w:rPr>
+    </w:lvl>
+    <w:lvl w:ilvl="2" w:tplc="04090005" w:tentative="1">
+      <w:start w:val="1"/>
+      <w:numFmt w:val="bullet"/>
+      <w:lvlText w:val=""/>
+      <w:lvlJc w:val="left"/>
+      <w:pPr>
+        <w:ind w:left="2160" w:hanging="360"/>
+      </w:pPr>
+      <w:rPr>
+        <w:rFonts w:ascii="Wingdings" w:hAnsi="Wingdings" w:hint="default"/>
+      </w:rPr>
+    </w:lvl>
+    <w:lvl w:ilvl="3" w:tplc="04090001" w:tentative="1">
+      <w:start w:val="1"/>
+      <w:numFmt w:val="bullet"/>
+      <w:lvlText w:val=""/>
+      <w:lvlJc w:val="left"/>
+      <w:pPr>
+        <w:ind w:left="2880" w:hanging="360"/>
+      </w:pPr>
+      <w:rPr>
+        <w:rFonts w:ascii="Symbol" w:hAnsi="Symbol" w:hint="default"/>
+      </w:rPr>
+    </w:lvl>
+    <w:lvl w:ilvl="4" w:tplc="04090003" w:tentative="1">
+      <w:start w:val="1"/>
+      <w:numFmt w:val="bullet"/>
+      <w:lvlText w:val="o"/>
+      <w:lvlJc w:val="left"/>
+      <w:pPr>
+        <w:ind w:left="3600" w:hanging="360"/>
+      </w:pPr>
+      <w:rPr>
+        <w:rFonts w:ascii="Courier New" w:hAnsi="Courier New" w:cs="Courier New" w:hint="default"/>
+      </w:rPr>
+    </w:lvl>
+    <w:lvl w:ilvl="5" w:tplc="04090005" w:tentative="1">
+      <w:start w:val="1"/>
+      <w:numFmt w:val="bullet"/>
+      <w:lvlText w:val=""/>
+      <w:lvlJc w:val="left"/>
+      <w:pPr>
+        <w:ind w:left="4320" w:hanging="360"/>
+      </w:pPr>
+      <w:rPr>
+        <w:rFonts w:ascii="Wingdings" w:hAnsi="Wingdings" w:hint="default"/>
+      </w:rPr>
+    </w:lvl>
+    <w:lvl w:ilvl="6" w:tplc="04090001" w:tentative="1">
+      <w:start w:val="1"/>
+      <w:numFmt w:val="bullet"/>
+      <w:lvlText w:val=""/>
+      <w:lvlJc w:val="left"/>
+      <w:pPr>
+        <w:ind w:left="5040" w:hanging="360"/>
+      </w:pPr>
+      <w:rPr>
+        <w:rFonts w:ascii="Symbol" w:hAnsi="Symbol" w:hint="default"/>
+      </w:rPr>
+    </w:lvl>
+    <w:lvl w:ilvl="7" w:tplc="04090003" w:tentative="1">
+      <w:start w:val="1"/>
+      <w:numFmt w:val="bullet"/>
+      <w:lvlText w:val="o"/>
+      <w:lvlJc w:val="left"/>
+      <w:pPr>
+        <w:ind w:left="5760" w:hanging="360"/>
+      </w:pPr>
+      <w:rPr>
+        <w:rFonts w:ascii="Courier New" w:hAnsi="Courier New" w:cs="Courier New" w:hint="default"/>
+      </w:rPr>
+    </w:lvl>
+    <w:lvl w:ilvl="8" w:tplc="04090005" w:tentative="1">
+      <w:start w:val="1"/>
+      <w:numFmt w:val="bullet"/>
+      <w:lvlText w:val=""/>
+      <w:lvlJc w:val="left"/>
+      <w:pPr>
+        <w:ind w:left="6480" w:hanging="360"/>
+      </w:pPr>
+      <w:rPr>
+        <w:rFonts w:ascii="Wingdings" w:hAnsi="Wingdings" w:hint="default"/>
+      </w:rPr>
+    </w:lvl>
+  </w:abstractNum>
+  <w:abstractNum w:abstractNumId="21" w15:restartNumberingAfterBreak="0">
     <w:nsid w:val="62511C3D"/>
     <w:multiLevelType w:val="hybridMultilevel"/>
     <w:tmpl w:val="14EC23DE"/>
@@ -3334,7 +4109,7 @@
       </w:rPr>
     </w:lvl>
   </w:abstractNum>
-  <w:abstractNum w:abstractNumId="20" w15:restartNumberingAfterBreak="0">
+  <w:abstractNum w:abstractNumId="22" w15:restartNumberingAfterBreak="0">
     <w:nsid w:val="62EF278A"/>
     <w:multiLevelType w:val="hybridMultilevel"/>
     <w:tmpl w:val="1D220B1A"/>
@@ -3447,7 +4222,7 @@
       </w:rPr>
     </w:lvl>
   </w:abstractNum>
-  <w:abstractNum w:abstractNumId="21" w15:restartNumberingAfterBreak="0">
+  <w:abstractNum w:abstractNumId="23" w15:restartNumberingAfterBreak="0">
     <w:nsid w:val="6CCD493F"/>
     <w:multiLevelType w:val="multilevel"/>
     <w:tmpl w:val="69A67BE0"/>
@@ -3560,7 +4335,7 @@
       </w:pPr>
     </w:lvl>
   </w:abstractNum>
-  <w:abstractNum w:abstractNumId="22" w15:restartNumberingAfterBreak="0">
+  <w:abstractNum w:abstractNumId="24" w15:restartNumberingAfterBreak="0">
     <w:nsid w:val="6FDD4EF4"/>
     <w:multiLevelType w:val="hybridMultilevel"/>
     <w:tmpl w:val="5AE0C7C8"/>
@@ -3673,7 +4448,7 @@
       </w:rPr>
     </w:lvl>
   </w:abstractNum>
-  <w:abstractNum w:abstractNumId="23" w15:restartNumberingAfterBreak="0">
+  <w:abstractNum w:abstractNumId="25" w15:restartNumberingAfterBreak="0">
     <w:nsid w:val="73444C46"/>
     <w:multiLevelType w:val="hybridMultilevel"/>
     <w:tmpl w:val="B6C2A666"/>
@@ -3786,7 +4561,7 @@
       </w:rPr>
     </w:lvl>
   </w:abstractNum>
-  <w:abstractNum w:abstractNumId="24" w15:restartNumberingAfterBreak="0">
+  <w:abstractNum w:abstractNumId="26" w15:restartNumberingAfterBreak="0">
     <w:nsid w:val="780A6073"/>
     <w:multiLevelType w:val="hybridMultilevel"/>
     <w:tmpl w:val="AEB4D006"/>
@@ -3899,7 +4674,7 @@
       </w:rPr>
     </w:lvl>
   </w:abstractNum>
-  <w:abstractNum w:abstractNumId="25" w15:restartNumberingAfterBreak="0">
+  <w:abstractNum w:abstractNumId="27" w15:restartNumberingAfterBreak="0">
     <w:nsid w:val="7B0A6F10"/>
     <w:multiLevelType w:val="hybridMultilevel"/>
     <w:tmpl w:val="2B2E0EBA"/>
@@ -4012,7 +4787,7 @@
       </w:rPr>
     </w:lvl>
   </w:abstractNum>
-  <w:abstractNum w:abstractNumId="26" w15:restartNumberingAfterBreak="0">
+  <w:abstractNum w:abstractNumId="28" w15:restartNumberingAfterBreak="0">
     <w:nsid w:val="7C4712EB"/>
     <w:multiLevelType w:val="hybridMultilevel"/>
     <w:tmpl w:val="CFF48046"/>
@@ -4125,7 +4900,7 @@
       </w:rPr>
     </w:lvl>
   </w:abstractNum>
-  <w:abstractNum w:abstractNumId="27" w15:restartNumberingAfterBreak="0">
+  <w:abstractNum w:abstractNumId="29" w15:restartNumberingAfterBreak="0">
     <w:nsid w:val="7D643FBA"/>
     <w:multiLevelType w:val="hybridMultilevel"/>
     <w:tmpl w:val="28F0D63A"/>
@@ -4251,13 +5026,13 @@
     <w:abstractNumId w:val="7"/>
   </w:num>
   <w:num w:numId="5" w16cid:durableId="697389411">
-    <w:abstractNumId w:val="24"/>
+    <w:abstractNumId w:val="26"/>
   </w:num>
   <w:num w:numId="6" w16cid:durableId="1209340017">
-    <w:abstractNumId w:val="25"/>
+    <w:abstractNumId w:val="27"/>
   </w:num>
   <w:num w:numId="7" w16cid:durableId="1191072596">
-    <w:abstractNumId w:val="27"/>
+    <w:abstractNumId w:val="29"/>
   </w:num>
   <w:num w:numId="8" w16cid:durableId="541018910">
     <w:abstractNumId w:val="6"/>
@@ -4266,13 +5041,13 @@
     <w:abstractNumId w:val="9"/>
   </w:num>
   <w:num w:numId="10" w16cid:durableId="900478404">
-    <w:abstractNumId w:val="20"/>
+    <w:abstractNumId w:val="22"/>
   </w:num>
   <w:num w:numId="11" w16cid:durableId="679549422">
     <w:abstractNumId w:val="1"/>
   </w:num>
   <w:num w:numId="12" w16cid:durableId="1385982846">
-    <w:abstractNumId w:val="26"/>
+    <w:abstractNumId w:val="28"/>
   </w:num>
   <w:num w:numId="13" w16cid:durableId="1839997285">
     <w:abstractNumId w:val="16"/>
@@ -4305,22 +5080,28 @@
     <w:abstractNumId w:val="2"/>
   </w:num>
   <w:num w:numId="23" w16cid:durableId="252982264">
-    <w:abstractNumId w:val="19"/>
+    <w:abstractNumId w:val="21"/>
   </w:num>
   <w:num w:numId="24" w16cid:durableId="1922762159">
-    <w:abstractNumId w:val="21"/>
+    <w:abstractNumId w:val="23"/>
   </w:num>
   <w:num w:numId="25" w16cid:durableId="1105617598">
     <w:abstractNumId w:val="18"/>
   </w:num>
   <w:num w:numId="26" w16cid:durableId="604309857">
-    <w:abstractNumId w:val="22"/>
+    <w:abstractNumId w:val="24"/>
   </w:num>
   <w:num w:numId="27" w16cid:durableId="1027607098">
-    <w:abstractNumId w:val="23"/>
+    <w:abstractNumId w:val="25"/>
   </w:num>
   <w:num w:numId="28" w16cid:durableId="1491865155">
     <w:abstractNumId w:val="12"/>
+  </w:num>
+  <w:num w:numId="29" w16cid:durableId="1421677714">
+    <w:abstractNumId w:val="19"/>
+  </w:num>
+  <w:num w:numId="30" w16cid:durableId="1255473457">
+    <w:abstractNumId w:val="20"/>
   </w:num>
 </w:numbering>
 </file>

</xml_diff>

<commit_message>
Updates for version 25.1221.4026
</commit_message>
<xml_diff>
--- a/Docs/ReadMe.docx
+++ b/Docs/ReadMe.docx
@@ -474,7 +474,6 @@
           <w:numId w:val="29"/>
         </w:numPr>
       </w:pPr>
-      <w:proofErr w:type="spellStart"/>
       <w:r>
         <w:rPr>
           <w:b/>
@@ -482,7 +481,6 @@
         </w:rPr>
         <w:t>FArea</w:t>
       </w:r>
-      <w:proofErr w:type="spellEnd"/>
       <w:r>
         <w:t xml:space="preserve">. </w:t>
       </w:r>
@@ -512,6 +510,63 @@
           <w:numId w:val="29"/>
         </w:numPr>
       </w:pPr>
+      <w:proofErr w:type="spellStart"/>
+      <w:r>
+        <w:rPr>
+          <w:b/>
+          <w:bCs/>
+        </w:rPr>
+        <w:t>FEllpse</w:t>
+      </w:r>
+      <w:proofErr w:type="spellEnd"/>
+      <w:r>
+        <w:t>.</w:t>
+      </w:r>
+      <w:r>
+        <w:t xml:space="preserve"> A self-contained ellipse class with everything you need for </w:t>
+      </w:r>
+      <w:r>
+        <w:t xml:space="preserve">handling an ellipse, including returning the area </w:t>
+      </w:r>
+      <w:r>
+        <w:t>or</w:t>
+      </w:r>
+      <w:r>
+        <w:t xml:space="preserve"> </w:t>
+      </w:r>
+      <w:r>
+        <w:t>perimeter</w:t>
+      </w:r>
+      <w:r>
+        <w:t xml:space="preserve">, the bounding box </w:t>
+      </w:r>
+      <w:r>
+        <w:t xml:space="preserve">of the shape, the focal points, </w:t>
+      </w:r>
+      <w:r>
+        <w:t xml:space="preserve">the length of the imaginary string used to </w:t>
+      </w:r>
+      <w:r>
+        <w:t xml:space="preserve">physically draw an edge around the shape in the real world, </w:t>
+      </w:r>
+      <w:r>
+        <w:t xml:space="preserve">a coordinate on the edge at any angle, and intersections </w:t>
+      </w:r>
+      <w:r>
+        <w:t>on a line.</w:t>
+      </w:r>
+      <w:r>
+        <w:br/>
+      </w:r>
+    </w:p>
+    <w:p>
+      <w:pPr>
+        <w:pStyle w:val="ListParagraph"/>
+        <w:numPr>
+          <w:ilvl w:val="0"/>
+          <w:numId w:val="29"/>
+        </w:numPr>
+      </w:pPr>
       <w:r>
         <w:rPr>
           <w:b/>
@@ -773,6 +828,7 @@
     </w:p>
     <w:p>
       <w:r>
+        <w:lastRenderedPageBreak/>
         <w:t>{Line}</w:t>
       </w:r>
     </w:p>
@@ -905,11 +961,9 @@
       <w:r>
         <w:t xml:space="preserve">f the classes within the associated </w:t>
       </w:r>
-      <w:proofErr w:type="gramStart"/>
-      <w:r>
-        <w:t>library</w:t>
-      </w:r>
-      <w:proofErr w:type="gramEnd"/>
+      <w:r>
+        <w:t>library,</w:t>
+      </w:r>
       <w:r>
         <w:t xml:space="preserve"> but I never mark these as internal in case they might be helpful to anyone else using the library.</w:t>
       </w:r>
@@ -1141,6 +1195,7 @@
     </w:p>
     <w:p>
       <w:r>
+        <w:lastRenderedPageBreak/>
         <w:t>{Line}</w:t>
       </w:r>
     </w:p>
@@ -1229,7 +1284,6 @@
         </w:numPr>
       </w:pPr>
       <w:r>
-        <w:lastRenderedPageBreak/>
         <w:t xml:space="preserve">From the context menu, select </w:t>
       </w:r>
       <w:r>

</xml_diff>

<commit_message>
Updates for version 25.2307.4248
No breaking changes; In **FArea**, optional rotation parameter has been added to the **GetLines()** method to allow rotation of the shape around its local center.; **GetVertices()** method has been added to these classes: **FArea**, **FEllipse**, **FLine**, **FPath**; **GetLines()** method has been added to these classes: **FEllipse**, **FPath**, **GetLine()** method has been added to the FLine class; **Translate()** method has been added to the **FPath** class; the following new methods were added to the **FPoint** class: **Invert**, **Rotate**, **Translate**
</commit_message>
<xml_diff>
--- a/Docs/ReadMe.docx
+++ b/Docs/ReadMe.docx
@@ -286,7 +286,15 @@
         <w:t xml:space="preserve"> but I hope they might find a number of new uses </w:t>
       </w:r>
       <w:r>
-        <w:t>to complete the next 25 years</w:t>
+        <w:t xml:space="preserve">to </w:t>
+      </w:r>
+      <w:proofErr w:type="gramStart"/>
+      <w:r>
+        <w:t>complete</w:t>
+      </w:r>
+      <w:proofErr w:type="gramEnd"/>
+      <w:r>
+        <w:t xml:space="preserve"> the next 25 years</w:t>
       </w:r>
       <w:r>
         <w:t>.</w:t>
@@ -353,7 +361,23 @@
           <w:b/>
           <w:bCs/>
         </w:rPr>
-        <w:t xml:space="preserve"> (danielanywhere)</w:t>
+        <w:t xml:space="preserve"> (</w:t>
+      </w:r>
+      <w:proofErr w:type="spellStart"/>
+      <w:r>
+        <w:rPr>
+          <w:b/>
+          <w:bCs/>
+        </w:rPr>
+        <w:t>danielanywhere</w:t>
+      </w:r>
+      <w:proofErr w:type="spellEnd"/>
+      <w:r>
+        <w:rPr>
+          <w:b/>
+          <w:bCs/>
+        </w:rPr>
+        <w:t>)</w:t>
       </w:r>
     </w:p>
     <w:p>
@@ -384,7 +408,23 @@
         <w:t xml:space="preserve"> - </w:t>
       </w:r>
       <w:r>
-        <w:t>it’s essential. Whether it’s converting vectors to absolute coordinates, calculating the length of a guy wire with a Bézier-shaped sag, or determining the number of passes required for a mill bit to clear an area bounded by a polyline, geometry is always at the core of the solution. These repeated encounters inspired me to develop and maintain this geometric function library.</w:t>
+        <w:t xml:space="preserve">it’s essential. Whether it’s converting vectors to absolute coordinates, calculating the length of a guy wire with a </w:t>
+      </w:r>
+      <w:proofErr w:type="spellStart"/>
+      <w:r>
+        <w:t>Bézier</w:t>
+      </w:r>
+      <w:proofErr w:type="spellEnd"/>
+      <w:r>
+        <w:t xml:space="preserve">-shaped sag, or determining the number of passes required for a mill bit to clear an area </w:t>
+      </w:r>
+      <w:proofErr w:type="gramStart"/>
+      <w:r>
+        <w:t>bounded</w:t>
+      </w:r>
+      <w:proofErr w:type="gramEnd"/>
+      <w:r>
+        <w:t xml:space="preserve"> by a polyline, geometry is always at the core of the solution. These repeated encounters inspired me to develop and maintain this geometric function library.</w:t>
       </w:r>
     </w:p>
     <w:p>
@@ -445,8 +485,13 @@
         <w:t xml:space="preserve">. </w:t>
       </w:r>
       <w:r>
-        <w:t>Many of the same competencies as the more familiar RectangleF</w:t>
-      </w:r>
+        <w:t xml:space="preserve">Many of the same competencies as the more familiar </w:t>
+      </w:r>
+      <w:proofErr w:type="spellStart"/>
+      <w:r>
+        <w:t>RectangleF</w:t>
+      </w:r>
+      <w:proofErr w:type="spellEnd"/>
       <w:r>
         <w:t>, but with support for negative area</w:t>
       </w:r>
@@ -465,6 +510,7 @@
           <w:numId w:val="29"/>
         </w:numPr>
       </w:pPr>
+      <w:proofErr w:type="spellStart"/>
       <w:r>
         <w:rPr>
           <w:b/>
@@ -486,6 +532,7 @@
         </w:rPr>
         <w:t>pse</w:t>
       </w:r>
+      <w:proofErr w:type="spellEnd"/>
       <w:r>
         <w:t>.</w:t>
       </w:r>
@@ -493,7 +540,15 @@
         <w:t xml:space="preserve"> A self-contained ellipse class with everything you need for </w:t>
       </w:r>
       <w:r>
-        <w:t xml:space="preserve">handling an ellipse, including returning the area </w:t>
+        <w:t xml:space="preserve">handling an ellipse, including </w:t>
+      </w:r>
+      <w:proofErr w:type="gramStart"/>
+      <w:r>
+        <w:t>returning</w:t>
+      </w:r>
+      <w:proofErr w:type="gramEnd"/>
+      <w:r>
+        <w:t xml:space="preserve"> the area </w:t>
       </w:r>
       <w:r>
         <w:t>or</w:t>
@@ -542,7 +597,15 @@
         <w:t>FLine</w:t>
       </w:r>
       <w:r>
-        <w:t>. A floating point line.</w:t>
+        <w:t xml:space="preserve">. A </w:t>
+      </w:r>
+      <w:proofErr w:type="gramStart"/>
+      <w:r>
+        <w:t>floating point</w:t>
+      </w:r>
+      <w:proofErr w:type="gramEnd"/>
+      <w:r>
+        <w:t xml:space="preserve"> line.</w:t>
       </w:r>
       <w:r>
         <w:br/>
@@ -603,6 +666,7 @@
           <w:numId w:val="29"/>
         </w:numPr>
       </w:pPr>
+      <w:proofErr w:type="spellStart"/>
       <w:r>
         <w:rPr>
           <w:b/>
@@ -610,6 +674,7 @@
         </w:rPr>
         <w:t>FPath</w:t>
       </w:r>
+      <w:proofErr w:type="spellEnd"/>
       <w:r>
         <w:t>. Collection of single floating-point points.</w:t>
       </w:r>
@@ -625,6 +690,7 @@
           <w:numId w:val="29"/>
         </w:numPr>
       </w:pPr>
+      <w:proofErr w:type="spellStart"/>
       <w:r>
         <w:rPr>
           <w:b/>
@@ -632,6 +698,7 @@
         </w:rPr>
         <w:t>FPoint</w:t>
       </w:r>
+      <w:proofErr w:type="spellEnd"/>
       <w:r>
         <w:t xml:space="preserve">. A </w:t>
       </w:r>
@@ -656,6 +723,7 @@
           <w:numId w:val="29"/>
         </w:numPr>
       </w:pPr>
+      <w:proofErr w:type="spellStart"/>
       <w:r>
         <w:rPr>
           <w:b/>
@@ -663,6 +731,7 @@
         </w:rPr>
         <w:t>FScale</w:t>
       </w:r>
+      <w:proofErr w:type="spellEnd"/>
       <w:r>
         <w:t xml:space="preserve">. A single floating-point scaling </w:t>
       </w:r>
@@ -681,6 +750,7 @@
           <w:numId w:val="29"/>
         </w:numPr>
       </w:pPr>
+      <w:proofErr w:type="spellStart"/>
       <w:r>
         <w:rPr>
           <w:b/>
@@ -688,6 +758,7 @@
         </w:rPr>
         <w:t>FSize</w:t>
       </w:r>
+      <w:proofErr w:type="spellEnd"/>
       <w:r>
         <w:t>. A single floating-point size</w:t>
       </w:r>
@@ -819,7 +890,15 @@
         <w:t xml:space="preserve">. </w:t>
       </w:r>
       <w:r>
-        <w:t xml:space="preserve">A high-performance, lightweight module for identifying points along any type of Bézier curve. Whether your focus is precision or speed, this class delivers both, enabling </w:t>
+        <w:t xml:space="preserve">A high-performance, lightweight module for identifying points along any type of </w:t>
+      </w:r>
+      <w:proofErr w:type="spellStart"/>
+      <w:r>
+        <w:t>Bézier</w:t>
+      </w:r>
+      <w:proofErr w:type="spellEnd"/>
+      <w:r>
+        <w:t xml:space="preserve"> curve. Whether your focus is precision or speed, this class delivers both, enabling </w:t>
       </w:r>
       <w:r>
         <w:t xml:space="preserve">quick and </w:t>
@@ -864,12 +943,23 @@
           <w:numId w:val="30"/>
         </w:numPr>
       </w:pPr>
+      <w:proofErr w:type="spellStart"/>
+      <w:proofErr w:type="gramStart"/>
       <w:r>
         <w:rPr>
           <w:b/>
           <w:bCs/>
         </w:rPr>
-        <w:t xml:space="preserve">GeometryUtil </w:t>
+        <w:t>GeometryUtil</w:t>
+      </w:r>
+      <w:proofErr w:type="spellEnd"/>
+      <w:proofErr w:type="gramEnd"/>
+      <w:r>
+        <w:rPr>
+          <w:b/>
+          <w:bCs/>
+        </w:rPr>
+        <w:t xml:space="preserve"> </w:t>
       </w:r>
       <w:r>
         <w:rPr>
@@ -948,12 +1038,21 @@
           <w:numId w:val="30"/>
         </w:numPr>
       </w:pPr>
+      <w:proofErr w:type="spellStart"/>
       <w:r>
         <w:rPr>
           <w:b/>
           <w:bCs/>
         </w:rPr>
-        <w:t>SlopeIntercept Class</w:t>
+        <w:t>SlopeIntercept</w:t>
+      </w:r>
+      <w:proofErr w:type="spellEnd"/>
+      <w:r>
+        <w:rPr>
+          <w:b/>
+          <w:bCs/>
+        </w:rPr>
+        <w:t xml:space="preserve"> Class</w:t>
       </w:r>
       <w:r>
         <w:t xml:space="preserve">. Although this </w:t>
@@ -1521,8 +1620,13 @@
         <w:t xml:space="preserve"> normally found in </w:t>
       </w:r>
       <w:r>
-        <w:t>.NET system libraries like System.Drawing</w:t>
-      </w:r>
+        <w:t xml:space="preserve">.NET system libraries like </w:t>
+      </w:r>
+      <w:proofErr w:type="spellStart"/>
+      <w:r>
+        <w:t>System.Drawing</w:t>
+      </w:r>
+      <w:proofErr w:type="spellEnd"/>
       <w:r>
         <w:t xml:space="preserve"> have been defined</w:t>
       </w:r>
@@ -1540,6 +1644,101 @@
       </w:r>
       <w:r>
         <w:t>statically typed graphics system.</w:t>
+      </w:r>
+    </w:p>
+    <w:p>
+      <w:r>
+        <w:t>To see working</w:t>
+      </w:r>
+      <w:r>
+        <w:t xml:space="preserve"> examples </w:t>
+      </w:r>
+      <w:r>
+        <w:t>of various uses of this library</w:t>
+      </w:r>
+      <w:r>
+        <w:t>,</w:t>
+      </w:r>
+      <w:r>
+        <w:t xml:space="preserve"> see the </w:t>
+      </w:r>
+      <w:r>
+        <w:rPr>
+          <w:b/>
+          <w:bCs/>
+        </w:rPr>
+        <w:t>Source/</w:t>
+      </w:r>
+      <w:proofErr w:type="spellStart"/>
+      <w:r>
+        <w:rPr>
+          <w:b/>
+          <w:bCs/>
+        </w:rPr>
+        <w:t>GeometryExample</w:t>
+      </w:r>
+      <w:proofErr w:type="spellEnd"/>
+      <w:r>
+        <w:t xml:space="preserve"> folder, where I add various tests and use-cases to </w:t>
+      </w:r>
+      <w:r>
+        <w:t>a stand-alone application before publishing each version.</w:t>
+      </w:r>
+    </w:p>
+    <w:p>
+      <w:r>
+        <w:t xml:space="preserve">If you would like </w:t>
+      </w:r>
+      <w:r>
+        <w:t xml:space="preserve">to see a bigger-picture view of the library in daily use, </w:t>
+      </w:r>
+      <w:r>
+        <w:t xml:space="preserve">review some of the source of my other GitHub project </w:t>
+      </w:r>
+      <w:proofErr w:type="spellStart"/>
+      <w:r>
+        <w:rPr>
+          <w:b/>
+          <w:bCs/>
+        </w:rPr>
+        <w:t>danielanywhere</w:t>
+      </w:r>
+      <w:proofErr w:type="spellEnd"/>
+      <w:r>
+        <w:rPr>
+          <w:b/>
+          <w:bCs/>
+        </w:rPr>
+        <w:t>/</w:t>
+      </w:r>
+      <w:proofErr w:type="spellStart"/>
+      <w:r>
+        <w:rPr>
+          <w:b/>
+          <w:bCs/>
+        </w:rPr>
+        <w:t>ShopTools</w:t>
+      </w:r>
+      <w:proofErr w:type="spellEnd"/>
+      <w:r>
+        <w:t>.</w:t>
+      </w:r>
+      <w:r>
+        <w:t xml:space="preserve"> </w:t>
+      </w:r>
+      <w:r>
+        <w:t xml:space="preserve">That project uses Dan's Geometry Library </w:t>
+      </w:r>
+      <w:proofErr w:type="gramStart"/>
+      <w:r>
+        <w:t>do</w:t>
+      </w:r>
+      <w:proofErr w:type="gramEnd"/>
+      <w:r>
+        <w:t xml:space="preserve"> draw graphics, calculate distances, </w:t>
+      </w:r>
+      <w:r>
+        <w:t>and perform a lot of the heavy lifting.</w:t>
       </w:r>
     </w:p>
     <w:p>

</xml_diff>

<commit_message>
Updates for version 25.2327.4545
No breaking changes; Basic low-level 3D rendering has been added, along with the classes Camera3D, FColor4, FLine3, FMatrix4, FPoint3, and FVector4. Project to screen support currently includes FPoint3 (3D point) and FLine3 (3D line), with many more coming in the near future.
</commit_message>
<xml_diff>
--- a/Docs/ReadMe.docx
+++ b/Docs/ReadMe.docx
@@ -11,6 +11,48 @@
       </w:r>
       <w:r>
         <w:t xml:space="preserve"> Library</w:t>
+      </w:r>
+    </w:p>
+    <w:p>
+      <w:r>
+        <w:rPr>
+          <w:b/>
+          <w:bCs/>
+        </w:rPr>
+        <w:t>NEW! Simple 3D projection of lines and points!</w:t>
+      </w:r>
+      <w:r>
+        <w:t xml:space="preserve"> Create a Camera3D, set its </w:t>
+      </w:r>
+      <w:r>
+        <w:t>P</w:t>
+      </w:r>
+      <w:r>
+        <w:t xml:space="preserve">osition and </w:t>
+      </w:r>
+      <w:r>
+        <w:t>L</w:t>
+      </w:r>
+      <w:r>
+        <w:t>ook</w:t>
+      </w:r>
+      <w:r>
+        <w:t>A</w:t>
+      </w:r>
+      <w:r>
+        <w:t>t</w:t>
+      </w:r>
+      <w:r>
+        <w:t xml:space="preserve"> properties</w:t>
+      </w:r>
+      <w:r>
+        <w:t xml:space="preserve">, then feed it points and lines </w:t>
+      </w:r>
+      <w:r>
+        <w:t xml:space="preserve">from world space </w:t>
+      </w:r>
+      <w:r>
+        <w:t>all day long.</w:t>
       </w:r>
     </w:p>
     <w:p>
@@ -286,15 +328,7 @@
         <w:t xml:space="preserve"> but I hope they might find a number of new uses </w:t>
       </w:r>
       <w:r>
-        <w:t xml:space="preserve">to </w:t>
-      </w:r>
-      <w:proofErr w:type="gramStart"/>
-      <w:r>
-        <w:t>complete</w:t>
-      </w:r>
-      <w:proofErr w:type="gramEnd"/>
-      <w:r>
-        <w:t xml:space="preserve"> the next 25 years</w:t>
+        <w:t>to complete the next 25 years</w:t>
       </w:r>
       <w:r>
         <w:t>.</w:t>
@@ -361,23 +395,7 @@
           <w:b/>
           <w:bCs/>
         </w:rPr>
-        <w:t xml:space="preserve"> (</w:t>
-      </w:r>
-      <w:proofErr w:type="spellStart"/>
-      <w:r>
-        <w:rPr>
-          <w:b/>
-          <w:bCs/>
-        </w:rPr>
-        <w:t>danielanywhere</w:t>
-      </w:r>
-      <w:proofErr w:type="spellEnd"/>
-      <w:r>
-        <w:rPr>
-          <w:b/>
-          <w:bCs/>
-        </w:rPr>
-        <w:t>)</w:t>
+        <w:t xml:space="preserve"> (danielanywhere)</w:t>
       </w:r>
     </w:p>
     <w:p>
@@ -408,29 +426,31 @@
         <w:t xml:space="preserve"> - </w:t>
       </w:r>
       <w:r>
-        <w:t xml:space="preserve">it’s essential. Whether it’s converting vectors to absolute coordinates, calculating the length of a guy wire with a </w:t>
-      </w:r>
-      <w:proofErr w:type="spellStart"/>
-      <w:r>
-        <w:t>Bézier</w:t>
-      </w:r>
-      <w:proofErr w:type="spellEnd"/>
-      <w:r>
-        <w:t xml:space="preserve">-shaped sag, or determining the number of passes required for a mill bit to clear an area </w:t>
-      </w:r>
-      <w:proofErr w:type="gramStart"/>
-      <w:r>
-        <w:t>bounded</w:t>
-      </w:r>
-      <w:proofErr w:type="gramEnd"/>
-      <w:r>
-        <w:t xml:space="preserve"> by a polyline, geometry is always at the core of the solution. These repeated encounters inspired me to develop and maintain this geometric function library.</w:t>
-      </w:r>
-    </w:p>
-    <w:p>
+        <w:t>it’s essential. Whether it’s</w:t>
+      </w:r>
+      <w:r>
+        <w:t xml:space="preserve"> displaying</w:t>
+      </w:r>
+      <w:r>
+        <w:t xml:space="preserve"> a line illustration projected in 3D,</w:t>
+      </w:r>
+      <w:r>
+        <w:t xml:space="preserve"> converting vectors to absolute coordinates, calculating the length </w:t>
+      </w:r>
       <w:r>
         <w:lastRenderedPageBreak/>
-        <w:t>This library has a long history, originating in 1997 when I first created it in the VBA scripting language to extend Microsoft Excel’s capabilities through their Office Automation extensions. It quickly became evident that its utility extended far beyond those early roots, prompting me to convert the library to C# in 200</w:t>
+        <w:t>of a guy wire with a Bézier-shaped sag, or determining the number of passes required for a mill bit to clear an area bounded by a polyline, geometry is always at the core of the solution. These repeated encounters inspired me to develop and maintain this geometric function library.</w:t>
+      </w:r>
+    </w:p>
+    <w:p>
+      <w:r>
+        <w:t xml:space="preserve">This library has a long history, originating in 1997 when I first created </w:t>
+      </w:r>
+      <w:r>
+        <w:t xml:space="preserve">a version of </w:t>
+      </w:r>
+      <w:r>
+        <w:t>it in the VBA scripting language to extend Microsoft Excel’s capabilities through their Office Automation extensions. It quickly became evident that its utility extended far beyond those early roots, prompting me to convert the library to C# in 200</w:t>
       </w:r>
       <w:r>
         <w:t>1</w:t>
@@ -485,13 +505,8 @@
         <w:t xml:space="preserve">. </w:t>
       </w:r>
       <w:r>
-        <w:t xml:space="preserve">Many of the same competencies as the more familiar </w:t>
-      </w:r>
-      <w:proofErr w:type="spellStart"/>
-      <w:r>
-        <w:t>RectangleF</w:t>
-      </w:r>
-      <w:proofErr w:type="spellEnd"/>
+        <w:t>Many of the same competencies as the more familiar RectangleF</w:t>
+      </w:r>
       <w:r>
         <w:t>, but with support for negative area</w:t>
       </w:r>
@@ -510,7 +525,34 @@
           <w:numId w:val="29"/>
         </w:numPr>
       </w:pPr>
-      <w:proofErr w:type="spellStart"/>
+      <w:r>
+        <w:rPr>
+          <w:b/>
+          <w:bCs/>
+        </w:rPr>
+        <w:t>FColor4</w:t>
+      </w:r>
+      <w:r>
+        <w:t>.</w:t>
+      </w:r>
+      <w:r>
+        <w:t xml:space="preserve"> An RGBA </w:t>
+      </w:r>
+      <w:r>
+        <w:t>color holder.</w:t>
+      </w:r>
+      <w:r>
+        <w:br/>
+      </w:r>
+    </w:p>
+    <w:p>
+      <w:pPr>
+        <w:pStyle w:val="ListParagraph"/>
+        <w:numPr>
+          <w:ilvl w:val="0"/>
+          <w:numId w:val="29"/>
+        </w:numPr>
+      </w:pPr>
       <w:r>
         <w:rPr>
           <w:b/>
@@ -532,7 +574,6 @@
         </w:rPr>
         <w:t>pse</w:t>
       </w:r>
-      <w:proofErr w:type="spellEnd"/>
       <w:r>
         <w:t>.</w:t>
       </w:r>
@@ -540,15 +581,7 @@
         <w:t xml:space="preserve"> A self-contained ellipse class with everything you need for </w:t>
       </w:r>
       <w:r>
-        <w:t xml:space="preserve">handling an ellipse, including </w:t>
-      </w:r>
-      <w:proofErr w:type="gramStart"/>
-      <w:r>
-        <w:t>returning</w:t>
-      </w:r>
-      <w:proofErr w:type="gramEnd"/>
-      <w:r>
-        <w:t xml:space="preserve"> the area </w:t>
+        <w:t xml:space="preserve">handling an ellipse, including returning the area </w:t>
       </w:r>
       <w:r>
         <w:t>or</w:t>
@@ -597,15 +630,7 @@
         <w:t>FLine</w:t>
       </w:r>
       <w:r>
-        <w:t xml:space="preserve">. A </w:t>
-      </w:r>
-      <w:proofErr w:type="gramStart"/>
-      <w:r>
-        <w:t>floating point</w:t>
-      </w:r>
-      <w:proofErr w:type="gramEnd"/>
-      <w:r>
-        <w:t xml:space="preserve"> line.</w:t>
+        <w:t>. A floating point line.</w:t>
       </w:r>
       <w:r>
         <w:br/>
@@ -624,13 +649,16 @@
           <w:b/>
           <w:bCs/>
         </w:rPr>
-        <w:t>FMatrix2</w:t>
-      </w:r>
-      <w:r>
-        <w:t>. A 2x2 linear matrix</w:t>
+        <w:t>FLine3</w:t>
       </w:r>
       <w:r>
         <w:t>.</w:t>
+      </w:r>
+      <w:r>
+        <w:t xml:space="preserve"> A </w:t>
+      </w:r>
+      <w:r>
+        <w:t>three-dimensional single precision floating point line.</w:t>
       </w:r>
       <w:r>
         <w:br/>
@@ -649,10 +677,13 @@
           <w:b/>
           <w:bCs/>
         </w:rPr>
-        <w:t>FMatrix3</w:t>
-      </w:r>
-      <w:r>
-        <w:t>. A 3x3 affine matrix.</w:t>
+        <w:t>FMatrix2</w:t>
+      </w:r>
+      <w:r>
+        <w:t>. A 2x2 linear matrix</w:t>
+      </w:r>
+      <w:r>
+        <w:t>.</w:t>
       </w:r>
       <w:r>
         <w:br/>
@@ -666,7 +697,56 @@
           <w:numId w:val="29"/>
         </w:numPr>
       </w:pPr>
-      <w:proofErr w:type="spellStart"/>
+      <w:r>
+        <w:rPr>
+          <w:b/>
+          <w:bCs/>
+        </w:rPr>
+        <w:t>FMatrix3</w:t>
+      </w:r>
+      <w:r>
+        <w:t>. A 3x3 affine matrix.</w:t>
+      </w:r>
+      <w:r>
+        <w:br/>
+      </w:r>
+    </w:p>
+    <w:p>
+      <w:pPr>
+        <w:pStyle w:val="ListParagraph"/>
+        <w:numPr>
+          <w:ilvl w:val="0"/>
+          <w:numId w:val="29"/>
+        </w:numPr>
+      </w:pPr>
+      <w:r>
+        <w:rPr>
+          <w:b/>
+          <w:bCs/>
+        </w:rPr>
+        <w:t>FMatrix4</w:t>
+      </w:r>
+      <w:r>
+        <w:t>.</w:t>
+      </w:r>
+      <w:r>
+        <w:t xml:space="preserve"> </w:t>
+      </w:r>
+      <w:r>
+        <w:t>A 4x4 affine matrix.</w:t>
+      </w:r>
+      <w:r>
+        <w:br/>
+      </w:r>
+    </w:p>
+    <w:p>
+      <w:pPr>
+        <w:pStyle w:val="ListParagraph"/>
+        <w:numPr>
+          <w:ilvl w:val="0"/>
+          <w:numId w:val="29"/>
+        </w:numPr>
+      </w:pPr>
       <w:r>
         <w:rPr>
           <w:b/>
@@ -674,7 +754,6 @@
         </w:rPr>
         <w:t>FPath</w:t>
       </w:r>
-      <w:proofErr w:type="spellEnd"/>
       <w:r>
         <w:t>. Collection of single floating-point points.</w:t>
       </w:r>
@@ -690,7 +769,6 @@
           <w:numId w:val="29"/>
         </w:numPr>
       </w:pPr>
-      <w:proofErr w:type="spellStart"/>
       <w:r>
         <w:rPr>
           <w:b/>
@@ -698,12 +776,14 @@
         </w:rPr>
         <w:t>FPoint</w:t>
       </w:r>
-      <w:proofErr w:type="spellEnd"/>
       <w:r>
         <w:t xml:space="preserve">. A </w:t>
       </w:r>
       <w:r>
         <w:t xml:space="preserve">single </w:t>
+      </w:r>
+      <w:r>
+        <w:t xml:space="preserve">precision </w:t>
       </w:r>
       <w:r>
         <w:t>floating-point</w:t>
@@ -723,7 +803,31 @@
           <w:numId w:val="29"/>
         </w:numPr>
       </w:pPr>
-      <w:proofErr w:type="spellStart"/>
+      <w:r>
+        <w:rPr>
+          <w:b/>
+          <w:bCs/>
+        </w:rPr>
+        <w:t>FPoint3</w:t>
+      </w:r>
+      <w:r>
+        <w:t>.</w:t>
+      </w:r>
+      <w:r>
+        <w:t xml:space="preserve"> A three-dimensional single precision floating-point coordinate.</w:t>
+      </w:r>
+      <w:r>
+        <w:br/>
+      </w:r>
+    </w:p>
+    <w:p>
+      <w:pPr>
+        <w:pStyle w:val="ListParagraph"/>
+        <w:numPr>
+          <w:ilvl w:val="0"/>
+          <w:numId w:val="29"/>
+        </w:numPr>
+      </w:pPr>
       <w:r>
         <w:rPr>
           <w:b/>
@@ -731,7 +835,6 @@
         </w:rPr>
         <w:t>FScale</w:t>
       </w:r>
-      <w:proofErr w:type="spellEnd"/>
       <w:r>
         <w:t xml:space="preserve">. A single floating-point scaling </w:t>
       </w:r>
@@ -750,15 +853,14 @@
           <w:numId w:val="29"/>
         </w:numPr>
       </w:pPr>
-      <w:proofErr w:type="spellStart"/>
       <w:r>
         <w:rPr>
           <w:b/>
           <w:bCs/>
         </w:rPr>
+        <w:lastRenderedPageBreak/>
         <w:t>FSize</w:t>
       </w:r>
-      <w:proofErr w:type="spellEnd"/>
       <w:r>
         <w:t>. A single floating-point size</w:t>
       </w:r>
@@ -815,6 +917,34 @@
       <w:r>
         <w:t>. A single floating-point 3-position array vector for use with matrix operations.</w:t>
       </w:r>
+      <w:r>
+        <w:br/>
+      </w:r>
+    </w:p>
+    <w:p>
+      <w:pPr>
+        <w:pStyle w:val="ListParagraph"/>
+        <w:numPr>
+          <w:ilvl w:val="0"/>
+          <w:numId w:val="29"/>
+        </w:numPr>
+      </w:pPr>
+      <w:r>
+        <w:rPr>
+          <w:b/>
+          <w:bCs/>
+        </w:rPr>
+        <w:t>FVector4</w:t>
+      </w:r>
+      <w:r>
+        <w:t>.</w:t>
+      </w:r>
+      <w:r>
+        <w:t xml:space="preserve"> A single precision floating-point</w:t>
+      </w:r>
+      <w:r>
+        <w:t>4-position array vector for use with 4x4 matrix operations and other tasks.</w:t>
+      </w:r>
     </w:p>
     <w:p>
       <w:r>
@@ -850,7 +980,6 @@
     </w:p>
     <w:p>
       <w:r>
-        <w:lastRenderedPageBreak/>
         <w:t>{Line}</w:t>
       </w:r>
     </w:p>
@@ -890,15 +1019,7 @@
         <w:t xml:space="preserve">. </w:t>
       </w:r>
       <w:r>
-        <w:t xml:space="preserve">A high-performance, lightweight module for identifying points along any type of </w:t>
-      </w:r>
-      <w:proofErr w:type="spellStart"/>
-      <w:r>
-        <w:t>Bézier</w:t>
-      </w:r>
-      <w:proofErr w:type="spellEnd"/>
-      <w:r>
-        <w:t xml:space="preserve"> curve. Whether your focus is precision or speed, this class delivers both, enabling </w:t>
+        <w:t xml:space="preserve">A high-performance, lightweight module for identifying points along any type of Bézier curve. Whether your focus is precision or speed, this class delivers both, enabling </w:t>
       </w:r>
       <w:r>
         <w:t xml:space="preserve">quick and </w:t>
@@ -923,13 +1044,79 @@
           <w:b/>
           <w:bCs/>
         </w:rPr>
-        <w:t>Circle Class</w:t>
-      </w:r>
-      <w:r>
-        <w:t xml:space="preserve">. </w:t>
-      </w:r>
-      <w:r>
-        <w:t>Provides intuitive tools and methods for analyzing and interacting with circles, including slice-based angles, bounding boxes, quadrant mapping, and spatial quadrant analysis.</w:t>
+        <w:t>Camera3D</w:t>
+      </w:r>
+      <w:r>
+        <w:t>.</w:t>
+      </w:r>
+      <w:r>
+        <w:t xml:space="preserve"> A tiny, tiny, tiny 3D camera</w:t>
+      </w:r>
+      <w:r>
+        <w:t>, performing all of its operations in raw trigonometric functions,</w:t>
+      </w:r>
+      <w:r>
+        <w:t xml:space="preserve"> making it</w:t>
+      </w:r>
+      <w:r>
+        <w:t xml:space="preserve"> capable of 100x CPU performance over </w:t>
+      </w:r>
+      <w:r>
+        <w:t>current 3D systems.</w:t>
+      </w:r>
+      <w:r>
+        <w:t xml:space="preserve"> This </w:t>
+      </w:r>
+      <w:r>
+        <w:t xml:space="preserve">renderer differs from the status quo in two major areas: </w:t>
+      </w:r>
+      <w:r>
+        <w:t xml:space="preserve">1) All vertices are assumed to be </w:t>
+      </w:r>
+      <w:r>
+        <w:t>pre-</w:t>
+      </w:r>
+      <w:r>
+        <w:t xml:space="preserve">positioned </w:t>
+      </w:r>
+      <w:r>
+        <w:t xml:space="preserve">in their world locations and states, and 2) </w:t>
+      </w:r>
+      <w:r>
+        <w:t xml:space="preserve">The camera is moved to its stated location to view the world as it is, as opposed to </w:t>
+      </w:r>
+      <w:r>
+        <w:t xml:space="preserve">moving the entire world in front of a stationary camera, as is </w:t>
+      </w:r>
+      <w:r>
+        <w:t>generally</w:t>
+      </w:r>
+      <w:r>
+        <w:t xml:space="preserve"> accepted practice. Together, this set of changes </w:t>
+      </w:r>
+      <w:r>
+        <w:t>in philosophy reduce what would otherwise be a giant 3D library to just a handful of lines of code, as you can see inside.</w:t>
+      </w:r>
+      <w:r>
+        <w:t xml:space="preserve"> </w:t>
+      </w:r>
+      <w:r>
+        <w:t>The catch</w:t>
+      </w:r>
+      <w:r>
+        <w:t xml:space="preserve"> on using it</w:t>
+      </w:r>
+      <w:r>
+        <w:t>? Only</w:t>
+      </w:r>
+      <w:r>
+        <w:t xml:space="preserve"> individual 3D points and lines are rendered so far.</w:t>
+      </w:r>
+      <w:r>
+        <w:t xml:space="preserve"> You are invited to get involved if you would like to see this </w:t>
+      </w:r>
+      <w:r>
+        <w:t>performance potential explode into the mainstream.</w:t>
       </w:r>
       <w:r>
         <w:br/>
@@ -943,23 +1130,37 @@
           <w:numId w:val="30"/>
         </w:numPr>
       </w:pPr>
-      <w:proofErr w:type="spellStart"/>
-      <w:proofErr w:type="gramStart"/>
       <w:r>
         <w:rPr>
           <w:b/>
           <w:bCs/>
         </w:rPr>
-        <w:t>GeometryUtil</w:t>
-      </w:r>
-      <w:proofErr w:type="spellEnd"/>
-      <w:proofErr w:type="gramEnd"/>
+        <w:t>Circle Class</w:t>
+      </w:r>
+      <w:r>
+        <w:t xml:space="preserve">. </w:t>
+      </w:r>
+      <w:r>
+        <w:t>Provides intuitive tools and methods for analyzing and interacting with circles, including slice-based angles, bounding boxes, quadrant mapping, and spatial quadrant analysis.</w:t>
+      </w:r>
+      <w:r>
+        <w:br/>
+      </w:r>
+    </w:p>
+    <w:p>
+      <w:pPr>
+        <w:pStyle w:val="ListParagraph"/>
+        <w:numPr>
+          <w:ilvl w:val="0"/>
+          <w:numId w:val="30"/>
+        </w:numPr>
+      </w:pPr>
       <w:r>
         <w:rPr>
           <w:b/>
           <w:bCs/>
         </w:rPr>
-        <w:t xml:space="preserve"> </w:t>
+        <w:t xml:space="preserve">GeometryUtil </w:t>
       </w:r>
       <w:r>
         <w:rPr>
@@ -987,7 +1188,11 @@
         <w:t>library,</w:t>
       </w:r>
       <w:r>
-        <w:t xml:space="preserve"> but I never mark these as internal in case they might be helpful to anyone else using the library.</w:t>
+        <w:t xml:space="preserve"> but I never </w:t>
+      </w:r>
+      <w:r>
+        <w:lastRenderedPageBreak/>
+        <w:t>mark these as internal in case they might be helpful to anyone else using the library.</w:t>
       </w:r>
       <w:r>
         <w:br/>
@@ -1038,21 +1243,12 @@
           <w:numId w:val="30"/>
         </w:numPr>
       </w:pPr>
-      <w:proofErr w:type="spellStart"/>
       <w:r>
         <w:rPr>
           <w:b/>
           <w:bCs/>
         </w:rPr>
-        <w:t>SlopeIntercept</w:t>
-      </w:r>
-      <w:proofErr w:type="spellEnd"/>
-      <w:r>
-        <w:rPr>
-          <w:b/>
-          <w:bCs/>
-        </w:rPr>
-        <w:t xml:space="preserve"> Class</w:t>
+        <w:t>SlopeIntercept Class</w:t>
       </w:r>
       <w:r>
         <w:t xml:space="preserve">. Although this </w:t>
@@ -1217,7 +1413,6 @@
     </w:p>
     <w:p>
       <w:r>
-        <w:lastRenderedPageBreak/>
         <w:t>{Line}</w:t>
       </w:r>
     </w:p>
@@ -1512,6 +1707,7 @@
         </w:numPr>
       </w:pPr>
       <w:r>
+        <w:lastRenderedPageBreak/>
         <w:t xml:space="preserve">In the </w:t>
       </w:r>
       <w:r>
@@ -1620,13 +1816,8 @@
         <w:t xml:space="preserve"> normally found in </w:t>
       </w:r>
       <w:r>
-        <w:t xml:space="preserve">.NET system libraries like </w:t>
-      </w:r>
-      <w:proofErr w:type="spellStart"/>
-      <w:r>
-        <w:t>System.Drawing</w:t>
-      </w:r>
-      <w:proofErr w:type="spellEnd"/>
+        <w:t>.NET system libraries like System.Drawing</w:t>
+      </w:r>
       <w:r>
         <w:t xml:space="preserve"> have been defined</w:t>
       </w:r>
@@ -1667,59 +1858,32 @@
           <w:b/>
           <w:bCs/>
         </w:rPr>
-        <w:t>Source/</w:t>
-      </w:r>
-      <w:proofErr w:type="spellStart"/>
+        <w:t>Source/GeometryExample</w:t>
+      </w:r>
+      <w:r>
+        <w:t xml:space="preserve"> folder, where I add various tests and use-cases to </w:t>
+      </w:r>
+      <w:r>
+        <w:t>a stand-alone application before publishing each version.</w:t>
+      </w:r>
+    </w:p>
+    <w:p>
+      <w:r>
+        <w:t xml:space="preserve">If you would like </w:t>
+      </w:r>
+      <w:r>
+        <w:t xml:space="preserve">to see a bigger-picture view of the library in daily use, </w:t>
+      </w:r>
+      <w:r>
+        <w:t xml:space="preserve">review some of the source of my other GitHub project </w:t>
+      </w:r>
       <w:r>
         <w:rPr>
           <w:b/>
           <w:bCs/>
         </w:rPr>
-        <w:t>GeometryExample</w:t>
-      </w:r>
-      <w:proofErr w:type="spellEnd"/>
-      <w:r>
-        <w:t xml:space="preserve"> folder, where I add various tests and use-cases to </w:t>
-      </w:r>
-      <w:r>
-        <w:t>a stand-alone application before publishing each version.</w:t>
-      </w:r>
-    </w:p>
-    <w:p>
-      <w:r>
-        <w:t xml:space="preserve">If you would like </w:t>
-      </w:r>
-      <w:r>
-        <w:t xml:space="preserve">to see a bigger-picture view of the library in daily use, </w:t>
-      </w:r>
-      <w:r>
-        <w:t xml:space="preserve">review some of the source of my other GitHub project </w:t>
-      </w:r>
-      <w:proofErr w:type="spellStart"/>
-      <w:r>
-        <w:rPr>
-          <w:b/>
-          <w:bCs/>
-        </w:rPr>
-        <w:t>danielanywhere</w:t>
-      </w:r>
-      <w:proofErr w:type="spellEnd"/>
-      <w:r>
-        <w:rPr>
-          <w:b/>
-          <w:bCs/>
-        </w:rPr>
-        <w:t>/</w:t>
-      </w:r>
-      <w:proofErr w:type="spellStart"/>
-      <w:r>
-        <w:rPr>
-          <w:b/>
-          <w:bCs/>
-        </w:rPr>
-        <w:t>ShopTools</w:t>
-      </w:r>
-      <w:proofErr w:type="spellEnd"/>
+        <w:t>danielanywhere/ShopTools</w:t>
+      </w:r>
       <w:r>
         <w:t>.</w:t>
       </w:r>
@@ -1729,11 +1893,9 @@
       <w:r>
         <w:t xml:space="preserve">That project uses Dan's Geometry Library </w:t>
       </w:r>
-      <w:proofErr w:type="gramStart"/>
-      <w:r>
-        <w:t>do</w:t>
-      </w:r>
-      <w:proofErr w:type="gramEnd"/>
+      <w:r>
+        <w:t>to</w:t>
+      </w:r>
       <w:r>
         <w:t xml:space="preserve"> draw graphics, calculate distances, </w:t>
       </w:r>

</xml_diff>

<commit_message>
Updates for version 25.2404.4129
**CameraOrtho**, a tiny orthographic camera with the same direct world-to-screen projection capability as its sibling **Camera3D**, has been introduced in this version; **Camera3D.ProjectToScreen** now accepts coordinates in the caller's own world orientation, automatically translating them prior to rendering; Rotation axis order has been rearranged in **FMatrix3.Rotate(.., AxisType)** to reflect the correct outcomes for various up-axes; **FPoint3** can now be implicitly created from **FPoint** to support operations where a transition from 2D to 3D takes place; **Linear.Lerp** overloads have been added for **FPoint3** and **FVector3**.
</commit_message>
<xml_diff>
--- a/Docs/ReadMe.docx
+++ b/Docs/ReadMe.docx
@@ -22,7 +22,13 @@
         <w:t>NEW! Simple 3D projection of lines and points!</w:t>
       </w:r>
       <w:r>
-        <w:t xml:space="preserve"> Create a Camera3D, set its </w:t>
+        <w:t xml:space="preserve"> Create a Camera3D</w:t>
+      </w:r>
+      <w:r>
+        <w:t xml:space="preserve"> or CameraOrtho</w:t>
+      </w:r>
+      <w:r>
+        <w:t xml:space="preserve">, set its </w:t>
       </w:r>
       <w:r>
         <w:t>P</w:t>
@@ -1135,13 +1141,31 @@
           <w:b/>
           <w:bCs/>
         </w:rPr>
-        <w:t>Circle Class</w:t>
-      </w:r>
-      <w:r>
-        <w:t xml:space="preserve">. </w:t>
-      </w:r>
-      <w:r>
-        <w:t>Provides intuitive tools and methods for analyzing and interacting with circles, including slice-based angles, bounding boxes, quadrant mapping, and spatial quadrant analysis.</w:t>
+        <w:t>CameraOrtho</w:t>
+      </w:r>
+      <w:r>
+        <w:t>.</w:t>
+      </w:r>
+      <w:r>
+        <w:t xml:space="preserve"> A</w:t>
+      </w:r>
+      <w:r>
+        <w:t>n orthographic</w:t>
+      </w:r>
+      <w:r>
+        <w:t xml:space="preserve"> </w:t>
+      </w:r>
+      <w:r>
+        <w:t xml:space="preserve">sibling to the tiny 3D camera, and nearly identical in operation, except for the </w:t>
+      </w:r>
+      <w:r>
+        <w:t xml:space="preserve">projection stage. The main difference in preparation between the perspective Camera3D and the orthographic </w:t>
+      </w:r>
+      <w:r>
+        <w:t xml:space="preserve">CameraOrtho is that in CameraOrtho, you specify a </w:t>
+      </w:r>
+      <w:r>
+        <w:t>TargetObjectWidth, in host units, instead of a horizontal FieldOfView, in degrees.</w:t>
       </w:r>
       <w:r>
         <w:br/>
@@ -1160,6 +1184,35 @@
           <w:b/>
           <w:bCs/>
         </w:rPr>
+        <w:t>Circle Class</w:t>
+      </w:r>
+      <w:r>
+        <w:t xml:space="preserve">. </w:t>
+      </w:r>
+      <w:r>
+        <w:t xml:space="preserve">Provides intuitive tools and methods for analyzing and interacting with circles, including slice-based angles, bounding boxes, quadrant mapping, and spatial quadrant </w:t>
+      </w:r>
+      <w:r>
+        <w:lastRenderedPageBreak/>
+        <w:t>analysis.</w:t>
+      </w:r>
+      <w:r>
+        <w:br/>
+      </w:r>
+    </w:p>
+    <w:p>
+      <w:pPr>
+        <w:pStyle w:val="ListParagraph"/>
+        <w:numPr>
+          <w:ilvl w:val="0"/>
+          <w:numId w:val="30"/>
+        </w:numPr>
+      </w:pPr>
+      <w:r>
+        <w:rPr>
+          <w:b/>
+          <w:bCs/>
+        </w:rPr>
         <w:t xml:space="preserve">GeometryUtil </w:t>
       </w:r>
       <w:r>
@@ -1188,11 +1241,7 @@
         <w:t>library,</w:t>
       </w:r>
       <w:r>
-        <w:t xml:space="preserve"> but I never </w:t>
-      </w:r>
-      <w:r>
-        <w:lastRenderedPageBreak/>
-        <w:t>mark these as internal in case they might be helpful to anyone else using the library.</w:t>
+        <w:t xml:space="preserve"> but I never mark these as internal in case they might be helpful to anyone else using the library.</w:t>
       </w:r>
       <w:r>
         <w:br/>
@@ -1634,6 +1683,7 @@
     </w:p>
     <w:p>
       <w:r>
+        <w:lastRenderedPageBreak/>
         <w:t xml:space="preserve">In </w:t>
       </w:r>
       <w:r>
@@ -1707,7 +1757,6 @@
         </w:numPr>
       </w:pPr>
       <w:r>
-        <w:lastRenderedPageBreak/>
         <w:t xml:space="preserve">In the </w:t>
       </w:r>
       <w:r>

</xml_diff>

<commit_message>
Updates for version 25.2530.4054
Added the class **FRotation3** to specifically handle the concept of 3D Euler rotations. The new class is very similar to **FPoint3**.
</commit_message>
<xml_diff>
--- a/Docs/ReadMe.docx
+++ b/Docs/ReadMe.docx
@@ -319,15 +319,7 @@
         <w:t xml:space="preserve"> but I hope they might find a number of new uses </w:t>
       </w:r>
       <w:r>
-        <w:t xml:space="preserve">to </w:t>
-      </w:r>
-      <w:proofErr w:type="gramStart"/>
-      <w:r>
-        <w:t>complete</w:t>
-      </w:r>
-      <w:proofErr w:type="gramEnd"/>
-      <w:r>
-        <w:t xml:space="preserve"> the next 25 years</w:t>
+        <w:t>to complete the next 25 years</w:t>
       </w:r>
       <w:r>
         <w:t>.</w:t>
@@ -462,15 +454,7 @@
       </w:r>
       <w:proofErr w:type="spellEnd"/>
       <w:r>
-        <w:t xml:space="preserve">-shaped sag, or determining the number of passes required for a mill bit to clear an area </w:t>
-      </w:r>
-      <w:proofErr w:type="gramStart"/>
-      <w:r>
-        <w:t>bounded</w:t>
-      </w:r>
-      <w:proofErr w:type="gramEnd"/>
-      <w:r>
-        <w:t xml:space="preserve"> by a polyline, geometry is always at the core of the solution. These repeated encounters inspired me to develop and maintain this geometric function library.</w:t>
+        <w:t>-shaped sag, or determining the number of passes required for a mill bit to clear an area bounded by a polyline, geometry is always at the core of the solution. These repeated encounters inspired me to develop and maintain this geometric function library.</w:t>
       </w:r>
     </w:p>
     <w:p>
@@ -525,7 +509,6 @@
           <w:numId w:val="29"/>
         </w:numPr>
       </w:pPr>
-      <w:proofErr w:type="spellStart"/>
       <w:r>
         <w:rPr>
           <w:b/>
@@ -533,7 +516,6 @@
         </w:rPr>
         <w:t>FArea</w:t>
       </w:r>
-      <w:proofErr w:type="spellEnd"/>
       <w:r>
         <w:t xml:space="preserve">. </w:t>
       </w:r>
@@ -621,15 +603,7 @@
         <w:t xml:space="preserve"> A self-contained ellipse class with everything you need for </w:t>
       </w:r>
       <w:r>
-        <w:t xml:space="preserve">handling an ellipse, including </w:t>
-      </w:r>
-      <w:proofErr w:type="gramStart"/>
-      <w:r>
-        <w:t>returning</w:t>
-      </w:r>
-      <w:proofErr w:type="gramEnd"/>
-      <w:r>
-        <w:t xml:space="preserve"> the area </w:t>
+        <w:t xml:space="preserve">handling an ellipse, including returning the area </w:t>
       </w:r>
       <w:r>
         <w:t>or</w:t>
@@ -678,15 +652,7 @@
         <w:t>FLine</w:t>
       </w:r>
       <w:r>
-        <w:t xml:space="preserve">. A </w:t>
-      </w:r>
-      <w:proofErr w:type="gramStart"/>
-      <w:r>
-        <w:t>floating point</w:t>
-      </w:r>
-      <w:proofErr w:type="gramEnd"/>
-      <w:r>
-        <w:t xml:space="preserve"> line.</w:t>
+        <w:t>. A floating point line.</w:t>
       </w:r>
       <w:r>
         <w:br/>
@@ -888,20 +854,18 @@
           <w:numId w:val="29"/>
         </w:numPr>
       </w:pPr>
-      <w:proofErr w:type="spellStart"/>
       <w:r>
         <w:rPr>
           <w:b/>
           <w:bCs/>
         </w:rPr>
-        <w:t>FScale</w:t>
-      </w:r>
-      <w:proofErr w:type="spellEnd"/>
-      <w:r>
-        <w:t xml:space="preserve">. A single floating-point scaling </w:t>
-      </w:r>
-      <w:r>
-        <w:t>value.</w:t>
+        <w:t>FRotation3</w:t>
+      </w:r>
+      <w:r>
+        <w:t>.</w:t>
+      </w:r>
+      <w:r>
+        <w:t xml:space="preserve"> A three-dimensional single precision floating-point rotation, similar to a point.</w:t>
       </w:r>
       <w:r>
         <w:br/>
@@ -922,14 +886,14 @@
           <w:bCs/>
         </w:rPr>
         <w:lastRenderedPageBreak/>
-        <w:t>FSize</w:t>
+        <w:t>FScale</w:t>
       </w:r>
       <w:proofErr w:type="spellEnd"/>
       <w:r>
-        <w:t>. A single floating-point size</w:t>
-      </w:r>
-      <w:r>
-        <w:t>.</w:t>
+        <w:t xml:space="preserve">. A single floating-point scaling </w:t>
+      </w:r>
+      <w:r>
+        <w:t>value.</w:t>
       </w:r>
       <w:r>
         <w:br/>
@@ -943,6 +907,33 @@
           <w:numId w:val="29"/>
         </w:numPr>
       </w:pPr>
+      <w:proofErr w:type="spellStart"/>
+      <w:r>
+        <w:rPr>
+          <w:b/>
+          <w:bCs/>
+        </w:rPr>
+        <w:t>FSize</w:t>
+      </w:r>
+      <w:proofErr w:type="spellEnd"/>
+      <w:r>
+        <w:t>. A single floating-point size</w:t>
+      </w:r>
+      <w:r>
+        <w:t>.</w:t>
+      </w:r>
+      <w:r>
+        <w:br/>
+      </w:r>
+    </w:p>
+    <w:p>
+      <w:pPr>
+        <w:pStyle w:val="ListParagraph"/>
+        <w:numPr>
+          <w:ilvl w:val="0"/>
+          <w:numId w:val="29"/>
+        </w:numPr>
+      </w:pPr>
       <w:r>
         <w:rPr>
           <w:b/>
@@ -1284,17 +1275,14 @@
           <w:b/>
           <w:bCs/>
         </w:rPr>
+        <w:lastRenderedPageBreak/>
         <w:t>Circle Class</w:t>
       </w:r>
       <w:r>
         <w:t xml:space="preserve">. </w:t>
       </w:r>
       <w:r>
-        <w:t xml:space="preserve">Provides intuitive tools and methods for analyzing and interacting with circles, including slice-based angles, bounding boxes, quadrant mapping, and spatial quadrant </w:t>
-      </w:r>
-      <w:r>
-        <w:lastRenderedPageBreak/>
-        <w:t>analysis.</w:t>
+        <w:t>Provides intuitive tools and methods for analyzing and interacting with circles, including slice-based angles, bounding boxes, quadrant mapping, and spatial quadrant analysis.</w:t>
       </w:r>
       <w:r>
         <w:br/>
@@ -1309,7 +1297,6 @@
         </w:numPr>
       </w:pPr>
       <w:proofErr w:type="spellStart"/>
-      <w:proofErr w:type="gramStart"/>
       <w:r>
         <w:rPr>
           <w:b/>
@@ -1318,7 +1305,6 @@
         <w:t>GeometryUtil</w:t>
       </w:r>
       <w:proofErr w:type="spellEnd"/>
-      <w:proofErr w:type="gramEnd"/>
       <w:r>
         <w:rPr>
           <w:b/>
@@ -1798,12 +1784,12 @@
     </w:p>
     <w:p>
       <w:r>
+        <w:lastRenderedPageBreak/>
         <w:t>{Line}</w:t>
       </w:r>
     </w:p>
     <w:p>
       <w:r>
-        <w:lastRenderedPageBreak/>
         <w:t xml:space="preserve">In </w:t>
       </w:r>
       <w:r>
@@ -2101,15 +2087,7 @@
         <w:t xml:space="preserve"> draw graphics, calculate distances, </w:t>
       </w:r>
       <w:r>
-        <w:t xml:space="preserve">and perform a lot of </w:t>
-      </w:r>
-      <w:proofErr w:type="gramStart"/>
-      <w:r>
-        <w:t>the heavy</w:t>
-      </w:r>
-      <w:proofErr w:type="gramEnd"/>
-      <w:r>
-        <w:t xml:space="preserve"> lifting.</w:t>
+        <w:t>and perform a lot of the heavy lifting.</w:t>
       </w:r>
     </w:p>
     <w:p>

</xml_diff>

<commit_message>
Updates for version 25.2714.3839
In the interest of pursuing single points of truth for each context, **FPoint** and **FPoint3** have been depreciated and are now obsolete. At your earliest convenience, please switch to **FVector2** and **FVector3**, respectively.
</commit_message>
<xml_diff>
--- a/Docs/ReadMe.docx
+++ b/Docs/ReadMe.docx
@@ -319,7 +319,15 @@
         <w:t xml:space="preserve"> but I hope they might find a number of new uses </w:t>
       </w:r>
       <w:r>
-        <w:t>to complete the next 25 years</w:t>
+        <w:t xml:space="preserve">to </w:t>
+      </w:r>
+      <w:proofErr w:type="gramStart"/>
+      <w:r>
+        <w:t>complete</w:t>
+      </w:r>
+      <w:proofErr w:type="gramEnd"/>
+      <w:r>
+        <w:t xml:space="preserve"> the next 25 years</w:t>
       </w:r>
       <w:r>
         <w:t>.</w:t>
@@ -603,7 +611,15 @@
         <w:t xml:space="preserve"> A self-contained ellipse class with everything you need for </w:t>
       </w:r>
       <w:r>
-        <w:t xml:space="preserve">handling an ellipse, including returning the area </w:t>
+        <w:t xml:space="preserve">handling an ellipse, including </w:t>
+      </w:r>
+      <w:proofErr w:type="gramStart"/>
+      <w:r>
+        <w:t>returning</w:t>
+      </w:r>
+      <w:proofErr w:type="gramEnd"/>
+      <w:r>
+        <w:t xml:space="preserve"> the area </w:t>
       </w:r>
       <w:r>
         <w:t>or</w:t>
@@ -652,7 +668,15 @@
         <w:t>FLine</w:t>
       </w:r>
       <w:r>
-        <w:t>. A floating point line.</w:t>
+        <w:t xml:space="preserve">. A </w:t>
+      </w:r>
+      <w:proofErr w:type="gramStart"/>
+      <w:r>
+        <w:t>floating point</w:t>
+      </w:r>
+      <w:proofErr w:type="gramEnd"/>
+      <w:r>
+        <w:t xml:space="preserve"> line.</w:t>
       </w:r>
       <w:r>
         <w:br/>
@@ -798,12 +822,27 @@
         <w:rPr>
           <w:b/>
           <w:bCs/>
+          <w:color w:val="C00000"/>
         </w:rPr>
         <w:t>FPoint</w:t>
       </w:r>
       <w:proofErr w:type="spellEnd"/>
       <w:r>
-        <w:t xml:space="preserve">. A </w:t>
+        <w:t xml:space="preserve">. </w:t>
+      </w:r>
+      <w:r>
+        <w:rPr>
+          <w:i/>
+          <w:iCs/>
+          <w:color w:val="C00000"/>
+        </w:rPr>
+        <w:t>Obsolete. Please use FVector2</w:t>
+      </w:r>
+      <w:r>
+        <w:t xml:space="preserve">. </w:t>
+      </w:r>
+      <w:r>
+        <w:t xml:space="preserve">A </w:t>
       </w:r>
       <w:r>
         <w:t xml:space="preserve">single </w:t>
@@ -833,6 +872,7 @@
         <w:rPr>
           <w:b/>
           <w:bCs/>
+          <w:color w:val="C00000"/>
         </w:rPr>
         <w:t>FPoint3</w:t>
       </w:r>
@@ -840,7 +880,37 @@
         <w:t>.</w:t>
       </w:r>
       <w:r>
-        <w:t xml:space="preserve"> A three-dimensional single precision floating-point coordinate.</w:t>
+        <w:t xml:space="preserve"> </w:t>
+      </w:r>
+      <w:r>
+        <w:rPr>
+          <w:i/>
+          <w:iCs/>
+          <w:color w:val="C00000"/>
+        </w:rPr>
+        <w:t>Obsolete</w:t>
+      </w:r>
+      <w:r>
+        <w:rPr>
+          <w:i/>
+          <w:iCs/>
+          <w:color w:val="C00000"/>
+        </w:rPr>
+        <w:t>.</w:t>
+      </w:r>
+      <w:r>
+        <w:rPr>
+          <w:i/>
+          <w:iCs/>
+          <w:color w:val="C00000"/>
+        </w:rPr>
+        <w:t xml:space="preserve"> Please use FVector3</w:t>
+      </w:r>
+      <w:r>
+        <w:t xml:space="preserve">. </w:t>
+      </w:r>
+      <w:r>
+        <w:t>A three-dimensional single precision floating-point coordinate.</w:t>
       </w:r>
       <w:r>
         <w:br/>
@@ -860,6 +930,7 @@
           <w:b/>
           <w:bCs/>
         </w:rPr>
+        <w:lastRenderedPageBreak/>
         <w:t>FQuaternion</w:t>
       </w:r>
       <w:proofErr w:type="spellEnd"/>
@@ -924,11 +995,7 @@
         <w:t xml:space="preserve"> (XYZ order), </w:t>
       </w:r>
       <w:r>
-        <w:t xml:space="preserve">both Lerp </w:t>
-      </w:r>
-      <w:r>
-        <w:lastRenderedPageBreak/>
-        <w:t xml:space="preserve">and </w:t>
+        <w:t xml:space="preserve">both Lerp and </w:t>
       </w:r>
       <w:proofErr w:type="spellStart"/>
       <w:r>
@@ -972,8 +1039,23 @@
         <w:rPr>
           <w:b/>
           <w:bCs/>
+          <w:color w:val="C00000"/>
         </w:rPr>
         <w:t>FRotation3</w:t>
+      </w:r>
+      <w:r>
+        <w:rPr>
+          <w:color w:val="C00000"/>
+        </w:rPr>
+        <w:t xml:space="preserve">. </w:t>
+      </w:r>
+      <w:r>
+        <w:rPr>
+          <w:i/>
+          <w:iCs/>
+          <w:color w:val="C00000"/>
+        </w:rPr>
+        <w:t>Obsolete. Please use FVector3</w:t>
       </w:r>
       <w:r>
         <w:t>.</w:t>
@@ -1292,7 +1374,11 @@
         <w:t>? Only</w:t>
       </w:r>
       <w:r>
-        <w:t xml:space="preserve"> individual 3D points and lines are rendered so far.</w:t>
+        <w:t xml:space="preserve"> individual 3D points and lines are </w:t>
+      </w:r>
+      <w:r>
+        <w:lastRenderedPageBreak/>
+        <w:t>rendered so far.</w:t>
       </w:r>
       <w:r>
         <w:t xml:space="preserve"> You are invited to get involved if you would like to see this </w:t>
@@ -1318,7 +1404,6 @@
           <w:b/>
           <w:bCs/>
         </w:rPr>
-        <w:lastRenderedPageBreak/>
         <w:t>CameraOrtho</w:t>
       </w:r>
       <w:proofErr w:type="spellEnd"/>
@@ -1410,6 +1495,7 @@
         </w:numPr>
       </w:pPr>
       <w:proofErr w:type="spellStart"/>
+      <w:proofErr w:type="gramStart"/>
       <w:r>
         <w:rPr>
           <w:b/>
@@ -1418,6 +1504,7 @@
         <w:t>GeometryUtil</w:t>
       </w:r>
       <w:proofErr w:type="spellEnd"/>
+      <w:proofErr w:type="gramEnd"/>
       <w:r>
         <w:rPr>
           <w:b/>
@@ -1708,6 +1795,7 @@
     </w:p>
     <w:p>
       <w:r>
+        <w:lastRenderedPageBreak/>
         <w:t xml:space="preserve">In </w:t>
       </w:r>
       <w:r>
@@ -1791,7 +1879,6 @@
         </w:numPr>
       </w:pPr>
       <w:r>
-        <w:lastRenderedPageBreak/>
         <w:t xml:space="preserve">Click </w:t>
       </w:r>
       <w:r>
@@ -2200,7 +2287,15 @@
         <w:t xml:space="preserve"> draw graphics, calculate distances, </w:t>
       </w:r>
       <w:r>
-        <w:t>and perform a lot of the heavy lifting.</w:t>
+        <w:t xml:space="preserve">and perform a lot of </w:t>
+      </w:r>
+      <w:proofErr w:type="gramStart"/>
+      <w:r>
+        <w:t>the heavy</w:t>
+      </w:r>
+      <w:proofErr w:type="gramEnd"/>
+      <w:r>
+        <w:t xml:space="preserve"> lifting.</w:t>
       </w:r>
     </w:p>
     <w:p>
@@ -2244,6 +2339,41 @@
       </w:hyperlink>
       <w:r>
         <w:t>.</w:t>
+      </w:r>
+    </w:p>
+    <w:p/>
+    <w:p>
+      <w:r>
+        <w:t>{Line}</w:t>
+      </w:r>
+    </w:p>
+    <w:p>
+      <w:pPr>
+        <w:pStyle w:val="Heading2"/>
+      </w:pPr>
+      <w:r>
+        <w:t xml:space="preserve">Notes on </w:t>
+      </w:r>
+      <w:proofErr w:type="spellStart"/>
+      <w:r>
+        <w:t>FPoint</w:t>
+      </w:r>
+      <w:proofErr w:type="spellEnd"/>
+      <w:r>
+        <w:t xml:space="preserve"> and FPoint3</w:t>
+      </w:r>
+    </w:p>
+    <w:p>
+      <w:r>
+        <w:t xml:space="preserve">In an unfortunate recent direction change, I had made the </w:t>
+      </w:r>
+      <w:proofErr w:type="spellStart"/>
+      <w:r>
+        <w:t>FVector</w:t>
+      </w:r>
+      <w:proofErr w:type="spellEnd"/>
+      <w:r>
+        <w:t xml:space="preserve"> classes the </w:t>
       </w:r>
     </w:p>
     <w:p/>

</xml_diff>